<commit_message>
Lab 01: Finished Doc and Videos
</commit_message>
<xml_diff>
--- a/Lab01/Documents and Resources/2022.09.23 Lab01 - Diana Hakim.docx
+++ b/Lab01/Documents and Resources/2022.09.23 Lab01 - Diana Hakim.docx
@@ -9,6 +9,8 @@
           <w:b/>
         </w:rPr>
       </w:pPr>
+      <w:bookmarkStart w:id="0" w:name="_Hlk115281771"/>
+      <w:bookmarkEnd w:id="0"/>
       <w:r>
         <w:rPr>
           <w:rFonts w:ascii="Palatino" w:eastAsia="Palatino" w:hAnsi="Palatino" w:cs="Palatino"/>
@@ -112,7 +114,7 @@
           <w:rFonts w:ascii="Palatino" w:eastAsia="Palatino" w:hAnsi="Palatino" w:cs="Palatino"/>
           <w:noProof/>
         </w:rPr>
-        <w:t>September 23, 2022</w:t>
+        <w:t>September 28, 2022</w:t>
       </w:r>
       <w:r>
         <w:rPr>
@@ -152,8 +154,8 @@
           <v:rect id="_x0000_i1026" style="width:0;height:1.5pt" o:hralign="center" o:bullet="t" o:hrstd="t" o:hr="t" fillcolor="#a0a0a0" stroked="f"/>
         </w:pict>
       </w:r>
-      <w:bookmarkStart w:id="0" w:name="_igyws3t9a1r0" w:colFirst="0" w:colLast="0"/>
-      <w:bookmarkEnd w:id="0"/>
+      <w:bookmarkStart w:id="1" w:name="_igyws3t9a1r0" w:colFirst="0" w:colLast="0"/>
+      <w:bookmarkEnd w:id="1"/>
     </w:p>
     <w:p>
       <w:pPr>
@@ -270,14 +272,27 @@
       <w:r>
         <w:t xml:space="preserve">Figure </w:t>
       </w:r>
-      <w:fldSimple w:instr=" SEQ Figure \* ARABIC ">
-        <w:r>
-          <w:rPr>
-            <w:noProof/>
-          </w:rPr>
-          <w:t>1</w:t>
-        </w:r>
-      </w:fldSimple>
+      <w:r>
+        <w:fldChar w:fldCharType="begin"/>
+      </w:r>
+      <w:r>
+        <w:instrText xml:space="preserve"> SEQ Figure \* ARABIC </w:instrText>
+      </w:r>
+      <w:r>
+        <w:fldChar w:fldCharType="separate"/>
+      </w:r>
+      <w:r>
+        <w:rPr>
+          <w:noProof/>
+        </w:rPr>
+        <w:t>1</w:t>
+      </w:r>
+      <w:r>
+        <w:rPr>
+          <w:noProof/>
+        </w:rPr>
+        <w:fldChar w:fldCharType="end"/>
+      </w:r>
     </w:p>
     <w:p>
       <w:pPr>
@@ -292,13 +307,8 @@
       </w:r>
       <w:proofErr w:type="gramStart"/>
       <w:r>
-        <w:t>and .</w:t>
-      </w:r>
-      <w:proofErr w:type="spellStart"/>
-      <w:r>
-        <w:t>gitignore</w:t>
-      </w:r>
-      <w:proofErr w:type="spellEnd"/>
+        <w:t>and .gitignore</w:t>
+      </w:r>
       <w:proofErr w:type="gramEnd"/>
       <w:r>
         <w:t xml:space="preserve"> for Visual Studio.  Update the Readme file to state your name and your student number. Also, arrange your project according to the structure outlined above.</w:t>
@@ -429,14 +439,27 @@
             <w:r>
               <w:t xml:space="preserve">Figure </w:t>
             </w:r>
-            <w:fldSimple w:instr=" SEQ Figure \* ARABIC ">
-              <w:r>
-                <w:rPr>
-                  <w:noProof/>
-                </w:rPr>
-                <w:t>2</w:t>
-              </w:r>
-            </w:fldSimple>
+            <w:r>
+              <w:fldChar w:fldCharType="begin"/>
+            </w:r>
+            <w:r>
+              <w:instrText xml:space="preserve"> SEQ Figure \* ARABIC </w:instrText>
+            </w:r>
+            <w:r>
+              <w:fldChar w:fldCharType="separate"/>
+            </w:r>
+            <w:r>
+              <w:rPr>
+                <w:noProof/>
+              </w:rPr>
+              <w:t>2</w:t>
+            </w:r>
+            <w:r>
+              <w:rPr>
+                <w:noProof/>
+              </w:rPr>
+              <w:fldChar w:fldCharType="end"/>
+            </w:r>
             <w:r>
               <w:t xml:space="preserve"> README.md</w:t>
             </w:r>
@@ -516,27 +539,32 @@
             <w:r>
               <w:t xml:space="preserve">Figure </w:t>
             </w:r>
-            <w:fldSimple w:instr=" SEQ Figure \* ARABIC ">
-              <w:r>
-                <w:rPr>
-                  <w:noProof/>
-                </w:rPr>
-                <w:t>3</w:t>
-              </w:r>
-            </w:fldSimple>
+            <w:r>
+              <w:fldChar w:fldCharType="begin"/>
+            </w:r>
+            <w:r>
+              <w:instrText xml:space="preserve"> SEQ Figure \* ARABIC </w:instrText>
+            </w:r>
+            <w:r>
+              <w:fldChar w:fldCharType="separate"/>
+            </w:r>
+            <w:r>
+              <w:rPr>
+                <w:noProof/>
+              </w:rPr>
+              <w:t>3</w:t>
+            </w:r>
+            <w:r>
+              <w:rPr>
+                <w:noProof/>
+              </w:rPr>
+              <w:fldChar w:fldCharType="end"/>
+            </w:r>
             <w:r>
               <w:t xml:space="preserve"> </w:t>
             </w:r>
             <w:r>
-              <w:t>.</w:t>
-            </w:r>
-            <w:proofErr w:type="spellStart"/>
-            <w:r>
-              <w:t>gitignore</w:t>
-            </w:r>
-            <w:proofErr w:type="spellEnd"/>
-            <w:r>
-              <w:t xml:space="preserve"> for Visual Studio</w:t>
+              <w:t>.gitignore for Visual Studio</w:t>
             </w:r>
           </w:p>
           <w:p/>
@@ -559,7 +587,7 @@
     </w:p>
     <w:p>
       <w:pPr>
-        <w:pStyle w:val="Heading2"/>
+        <w:pStyle w:val="Heading1"/>
         <w:rPr>
           <w:sz w:val="22"/>
           <w:szCs w:val="22"/>
@@ -591,6 +619,17 @@
     </w:p>
     <w:p>
       <w:pPr>
+        <w:pStyle w:val="Heading3"/>
+      </w:pPr>
+      <w:r>
+        <w:t>Output</w:t>
+      </w:r>
+      <w:r>
+        <w:t xml:space="preserve"> Example</w:t>
+      </w:r>
+    </w:p>
+    <w:p>
+      <w:pPr>
         <w:keepNext/>
         <w:ind w:left="360"/>
       </w:pPr>
@@ -599,76 +638,10 @@
           <w:noProof/>
         </w:rPr>
         <w:drawing>
-          <wp:inline distT="0" distB="0" distL="0" distR="0" wp14:anchorId="133FBDF6" wp14:editId="293DED4D">
-            <wp:extent cx="3773822" cy="1972432"/>
-            <wp:effectExtent l="0" t="0" r="0" b="8890"/>
-            <wp:docPr id="1" name="Picture 1" descr="Text&#10;&#10;Description automatically generated"/>
-            <wp:cNvGraphicFramePr>
-              <a:graphicFrameLocks xmlns:a="http://schemas.openxmlformats.org/drawingml/2006/main" noChangeAspect="1"/>
-            </wp:cNvGraphicFramePr>
-            <a:graphic xmlns:a="http://schemas.openxmlformats.org/drawingml/2006/main">
-              <a:graphicData uri="http://schemas.openxmlformats.org/drawingml/2006/picture">
-                <pic:pic xmlns:pic="http://schemas.openxmlformats.org/drawingml/2006/picture">
-                  <pic:nvPicPr>
-                    <pic:cNvPr id="1" name="Picture 1" descr="Text&#10;&#10;Description automatically generated"/>
-                    <pic:cNvPicPr/>
-                  </pic:nvPicPr>
-                  <pic:blipFill rotWithShape="1">
-                    <a:blip r:embed="rId16"/>
-                    <a:srcRect t="6463" r="28953" b="22763"/>
-                    <a:stretch/>
-                  </pic:blipFill>
-                  <pic:spPr bwMode="auto">
-                    <a:xfrm>
-                      <a:off x="0" y="0"/>
-                      <a:ext cx="3823989" cy="1998653"/>
-                    </a:xfrm>
-                    <a:prstGeom prst="rect">
-                      <a:avLst/>
-                    </a:prstGeom>
-                    <a:ln>
-                      <a:noFill/>
-                    </a:ln>
-                    <a:extLst>
-                      <a:ext uri="{53640926-AAD7-44D8-BBD7-CCE9431645EC}">
-                        <a14:shadowObscured xmlns:a14="http://schemas.microsoft.com/office/drawing/2010/main"/>
-                      </a:ext>
-                    </a:extLst>
-                  </pic:spPr>
-                </pic:pic>
-              </a:graphicData>
-            </a:graphic>
-          </wp:inline>
-        </w:drawing>
-      </w:r>
-    </w:p>
-    <w:p>
-      <w:pPr>
-        <w:pStyle w:val="Caption"/>
-        <w:ind w:firstLine="360"/>
-      </w:pPr>
-      <w:r>
-        <w:t xml:space="preserve">Figure </w:t>
-      </w:r>
-      <w:fldSimple w:instr=" SEQ Figure \* ARABIC ">
-        <w:r>
-          <w:rPr>
-            <w:noProof/>
-          </w:rPr>
-          <w:t>4</w:t>
-        </w:r>
-      </w:fldSimple>
-    </w:p>
-    <w:p>
-      <w:r>
-        <w:rPr>
-          <w:noProof/>
-        </w:rPr>
-        <w:drawing>
-          <wp:inline distT="0" distB="0" distL="0" distR="0" wp14:anchorId="5A19B578" wp14:editId="37EDBD37">
-            <wp:extent cx="5802483" cy="4135033"/>
-            <wp:effectExtent l="0" t="0" r="8255" b="0"/>
-            <wp:docPr id="6" name="Picture 6"/>
+          <wp:inline distT="0" distB="0" distL="0" distR="0" wp14:anchorId="6F6B3035" wp14:editId="0FD52A2A">
+            <wp:extent cx="1651000" cy="1484681"/>
+            <wp:effectExtent l="0" t="0" r="6350" b="1270"/>
+            <wp:docPr id="11" name="Picture 11"/>
             <wp:cNvGraphicFramePr>
               <a:graphicFrameLocks xmlns:a="http://schemas.openxmlformats.org/drawingml/2006/main" noChangeAspect="1"/>
             </wp:cNvGraphicFramePr>
@@ -682,20 +655,20 @@
                     </pic:cNvPicPr>
                   </pic:nvPicPr>
                   <pic:blipFill rotWithShape="1">
-                    <a:blip r:embed="rId17">
+                    <a:blip r:embed="rId16">
                       <a:extLst>
                         <a:ext uri="{28A0092B-C50C-407E-A947-70E740481C1C}">
                           <a14:useLocalDpi xmlns:a14="http://schemas.microsoft.com/office/drawing/2010/main" val="0"/>
                         </a:ext>
                       </a:extLst>
                     </a:blip>
-                    <a:srcRect r="2350"/>
+                    <a:srcRect b="17925"/>
                     <a:stretch/>
                   </pic:blipFill>
                   <pic:spPr bwMode="auto">
                     <a:xfrm>
                       <a:off x="0" y="0"/>
-                      <a:ext cx="5824065" cy="4150413"/>
+                      <a:ext cx="1694259" cy="1523582"/>
                     </a:xfrm>
                     <a:prstGeom prst="rect">
                       <a:avLst/>
@@ -717,37 +690,31 @@
         </w:drawing>
       </w:r>
     </w:p>
-    <w:p/>
     <w:p>
       <w:pPr>
-        <w:pStyle w:val="Heading2"/>
-        <w:numPr>
-          <w:ilvl w:val="0"/>
-          <w:numId w:val="46"/>
-        </w:numPr>
-      </w:pPr>
-      <w:r>
-        <w:lastRenderedPageBreak/>
-        <w:t>Alter Challenge 2 (Passcode) so that the user can change the password after authenticating.</w:t>
+        <w:pStyle w:val="Heading3"/>
+      </w:pPr>
+      <w:r>
+        <w:t xml:space="preserve">Code </w:t>
+      </w:r>
+      <w:r>
+        <w:t>Main</w:t>
+      </w:r>
+      <w:r>
+        <w:t xml:space="preserve"> Function</w:t>
       </w:r>
     </w:p>
     <w:p>
-      <w:r>
-        <w:t>Question: Is an else...if the best option for checking the secret? Simplify the code to not use</w:t>
-      </w:r>
-    </w:p>
-    <w:p>
-      <w:r>
-        <w:t>else…if as described.</w:t>
-      </w:r>
-    </w:p>
-    <w:p>
+      <w:pPr>
+        <w:keepNext/>
+        <w:ind w:left="360"/>
+      </w:pPr>
       <w:r>
         <w:drawing>
-          <wp:inline distT="0" distB="0" distL="0" distR="0" wp14:anchorId="2EB10B62" wp14:editId="31B792FD">
-            <wp:extent cx="5943600" cy="3772535"/>
-            <wp:effectExtent l="19050" t="19050" r="19050" b="18415"/>
-            <wp:docPr id="7" name="Picture 7" descr="Graphical user interface, text, application&#10;&#10;Description automatically generated"/>
+          <wp:inline distT="0" distB="0" distL="0" distR="0" wp14:anchorId="50BE3F02" wp14:editId="65F2145F">
+            <wp:extent cx="1981200" cy="1078766"/>
+            <wp:effectExtent l="0" t="0" r="0" b="7620"/>
+            <wp:docPr id="10" name="Picture 10" descr="Text&#10;&#10;Description automatically generated"/>
             <wp:cNvGraphicFramePr>
               <a:graphicFrameLocks xmlns:a="http://schemas.openxmlformats.org/drawingml/2006/main" noChangeAspect="1"/>
             </wp:cNvGraphicFramePr>
@@ -755,34 +722,127 @@
               <a:graphicData uri="http://schemas.openxmlformats.org/drawingml/2006/picture">
                 <pic:pic xmlns:pic="http://schemas.openxmlformats.org/drawingml/2006/picture">
                   <pic:nvPicPr>
-                    <pic:cNvPr id="7" name="Picture 7" descr="Graphical user interface, text, application&#10;&#10;Description automatically generated"/>
+                    <pic:cNvPr id="10" name="Picture 10" descr="Text&#10;&#10;Description automatically generated"/>
                     <pic:cNvPicPr/>
                   </pic:nvPicPr>
-                  <pic:blipFill>
-                    <a:blip r:embed="rId18"/>
-                    <a:stretch>
-                      <a:fillRect/>
-                    </a:stretch>
+                  <pic:blipFill rotWithShape="1">
+                    <a:blip r:embed="rId17"/>
+                    <a:srcRect b="7248"/>
+                    <a:stretch/>
                   </pic:blipFill>
-                  <pic:spPr>
+                  <pic:spPr bwMode="auto">
                     <a:xfrm>
                       <a:off x="0" y="0"/>
-                      <a:ext cx="5943600" cy="3772535"/>
+                      <a:ext cx="2017622" cy="1098598"/>
                     </a:xfrm>
                     <a:prstGeom prst="rect">
                       <a:avLst/>
                     </a:prstGeom>
                     <a:ln>
-                      <a:solidFill>
-                        <a:schemeClr val="tx1"/>
-                      </a:solidFill>
+                      <a:noFill/>
                     </a:ln>
+                    <a:extLst>
+                      <a:ext uri="{53640926-AAD7-44D8-BBD7-CCE9431645EC}">
+                        <a14:shadowObscured xmlns:a14="http://schemas.microsoft.com/office/drawing/2010/main"/>
+                      </a:ext>
+                    </a:extLst>
                   </pic:spPr>
                 </pic:pic>
               </a:graphicData>
             </a:graphic>
           </wp:inline>
         </w:drawing>
+      </w:r>
+    </w:p>
+    <w:p>
+      <w:pPr>
+        <w:pStyle w:val="Heading3"/>
+      </w:pPr>
+      <w:r>
+        <w:t xml:space="preserve">Code Sample </w:t>
+      </w:r>
+    </w:p>
+    <w:p>
+      <w:pPr>
+        <w:ind w:left="360"/>
+      </w:pPr>
+      <w:r>
+        <w:drawing>
+          <wp:inline distT="0" distB="0" distL="0" distR="0" wp14:anchorId="2A76404F" wp14:editId="566FBC90">
+            <wp:extent cx="4548555" cy="3803015"/>
+            <wp:effectExtent l="0" t="0" r="4445" b="6985"/>
+            <wp:docPr id="5" name="Picture 5" descr="Text&#10;&#10;Description automatically generated"/>
+            <wp:cNvGraphicFramePr>
+              <a:graphicFrameLocks xmlns:a="http://schemas.openxmlformats.org/drawingml/2006/main" noChangeAspect="1"/>
+            </wp:cNvGraphicFramePr>
+            <a:graphic xmlns:a="http://schemas.openxmlformats.org/drawingml/2006/main">
+              <a:graphicData uri="http://schemas.openxmlformats.org/drawingml/2006/picture">
+                <pic:pic xmlns:pic="http://schemas.openxmlformats.org/drawingml/2006/picture">
+                  <pic:nvPicPr>
+                    <pic:cNvPr id="5" name="Picture 5" descr="Text&#10;&#10;Description automatically generated"/>
+                    <pic:cNvPicPr/>
+                  </pic:nvPicPr>
+                  <pic:blipFill rotWithShape="1">
+                    <a:blip r:embed="rId18"/>
+                    <a:srcRect l="3492" t="1369" b="3726"/>
+                    <a:stretch/>
+                  </pic:blipFill>
+                  <pic:spPr bwMode="auto">
+                    <a:xfrm>
+                      <a:off x="0" y="0"/>
+                      <a:ext cx="4568465" cy="3819662"/>
+                    </a:xfrm>
+                    <a:prstGeom prst="rect">
+                      <a:avLst/>
+                    </a:prstGeom>
+                    <a:ln>
+                      <a:noFill/>
+                    </a:ln>
+                    <a:extLst>
+                      <a:ext uri="{53640926-AAD7-44D8-BBD7-CCE9431645EC}">
+                        <a14:shadowObscured xmlns:a14="http://schemas.microsoft.com/office/drawing/2010/main"/>
+                      </a:ext>
+                    </a:extLst>
+                  </pic:spPr>
+                </pic:pic>
+              </a:graphicData>
+            </a:graphic>
+          </wp:inline>
+        </w:drawing>
+      </w:r>
+    </w:p>
+    <w:p>
+      <w:pPr>
+        <w:pStyle w:val="Heading2"/>
+        <w:numPr>
+          <w:ilvl w:val="0"/>
+          <w:numId w:val="46"/>
+        </w:numPr>
+      </w:pPr>
+      <w:r>
+        <w:lastRenderedPageBreak/>
+        <w:t>Alter Challenge 2 (Passcode) so that the user can change the password after authenticating.</w:t>
+      </w:r>
+    </w:p>
+    <w:p>
+      <w:r>
+        <w:t>Question: Is an else...if the best option for checking the secret? Simplify the code to not use</w:t>
+      </w:r>
+    </w:p>
+    <w:p>
+      <w:r>
+        <w:t>else…if as described.</w:t>
+      </w:r>
+    </w:p>
+    <w:p>
+      <w:pPr>
+        <w:pStyle w:val="Heading3"/>
+      </w:pPr>
+      <w:r>
+        <w:t>Output Example</w:t>
+      </w:r>
+      <w:r>
+        <w:t>s</w:t>
       </w:r>
     </w:p>
     <w:p>
@@ -845,6 +905,9 @@
         </w:drawing>
       </w:r>
       <w:r>
+        <w:rPr>
+          <w:noProof/>
+        </w:rPr>
         <w:drawing>
           <wp:inline distT="0" distB="0" distL="0" distR="0" wp14:anchorId="7B7F42C2" wp14:editId="4157D4BC">
             <wp:extent cx="2321756" cy="1424939"/>
@@ -896,44 +959,25 @@
         <w:pStyle w:val="Heading3"/>
       </w:pPr>
       <w:r>
-        <w:t>Video</w:t>
-      </w:r>
-    </w:p>
-    <w:p/>
-    <w:p>
-      <w:pPr>
-        <w:rPr>
-          <w:rFonts w:asciiTheme="majorHAnsi" w:eastAsiaTheme="majorEastAsia" w:hAnsiTheme="majorHAnsi" w:cstheme="majorBidi"/>
-          <w:b/>
-          <w:bCs/>
-          <w:sz w:val="28"/>
-          <w:szCs w:val="28"/>
-        </w:rPr>
-      </w:pPr>
-      <w:r>
-        <w:br w:type="page"/>
+        <w:t xml:space="preserve">Code </w:t>
+      </w:r>
+      <w:r>
+        <w:t>Main</w:t>
+      </w:r>
+      <w:r>
+        <w:t xml:space="preserve"> Function</w:t>
       </w:r>
     </w:p>
     <w:p>
-      <w:pPr>
-        <w:pStyle w:val="Heading2"/>
-        <w:numPr>
-          <w:ilvl w:val="0"/>
-          <w:numId w:val="46"/>
-        </w:numPr>
-      </w:pPr>
-      <w:r>
-        <w:lastRenderedPageBreak/>
-        <w:t>Change Challenge 3 (Loop Counting) to be only 2 loops (instead of 3) with a conditional</w:t>
-      </w:r>
-    </w:p>
-    <w:p>
-      <w:r>
+      <w:r>
+        <w:rPr>
+          <w:noProof/>
+        </w:rPr>
         <w:drawing>
-          <wp:inline distT="0" distB="0" distL="0" distR="0" wp14:anchorId="3B738E9B" wp14:editId="14CDE80F">
-            <wp:extent cx="3222995" cy="697523"/>
-            <wp:effectExtent l="0" t="0" r="0" b="7620"/>
-            <wp:docPr id="14" name="Picture 14" descr="Text&#10;&#10;Description automatically generated"/>
+          <wp:inline distT="0" distB="0" distL="0" distR="0" wp14:anchorId="0797AE79" wp14:editId="6A426445">
+            <wp:extent cx="4870131" cy="2038350"/>
+            <wp:effectExtent l="19050" t="19050" r="26035" b="19050"/>
+            <wp:docPr id="7" name="Picture 7" descr="Graphical user interface, text, application&#10;&#10;Description automatically generated"/>
             <wp:cNvGraphicFramePr>
               <a:graphicFrameLocks xmlns:a="http://schemas.openxmlformats.org/drawingml/2006/main" noChangeAspect="1"/>
             </wp:cNvGraphicFramePr>
@@ -941,24 +985,45 @@
               <a:graphicData uri="http://schemas.openxmlformats.org/drawingml/2006/picture">
                 <pic:pic xmlns:pic="http://schemas.openxmlformats.org/drawingml/2006/picture">
                   <pic:nvPicPr>
-                    <pic:cNvPr id="14" name="Picture 14" descr="Text&#10;&#10;Description automatically generated"/>
+                    <pic:cNvPr id="7" name="Picture 7" descr="Graphical user interface, text, application&#10;&#10;Description automatically generated"/>
                     <pic:cNvPicPr/>
                   </pic:nvPicPr>
                   <pic:blipFill rotWithShape="1">
                     <a:blip r:embed="rId21"/>
-                    <a:srcRect b="68369"/>
+                    <a:srcRect b="34059"/>
                     <a:stretch/>
                   </pic:blipFill>
                   <pic:spPr bwMode="auto">
                     <a:xfrm>
                       <a:off x="0" y="0"/>
-                      <a:ext cx="3271467" cy="708013"/>
+                      <a:ext cx="4882154" cy="2043382"/>
                     </a:xfrm>
                     <a:prstGeom prst="rect">
                       <a:avLst/>
                     </a:prstGeom>
-                    <a:ln>
-                      <a:noFill/>
+                    <a:ln w="9525" cap="flat" cmpd="sng" algn="ctr">
+                      <a:solidFill>
+                        <a:sysClr val="windowText" lastClr="000000"/>
+                      </a:solidFill>
+                      <a:prstDash val="solid"/>
+                      <a:round/>
+                      <a:headEnd type="none" w="med" len="med"/>
+                      <a:tailEnd type="none" w="med" len="med"/>
+                      <a:extLst>
+                        <a:ext uri="{C807C97D-BFC1-408E-A445-0C87EB9F89A2}">
+                          <ask:lineSketchStyleProps xmlns:ask="http://schemas.microsoft.com/office/drawing/2018/sketchyshapes" sd="0">
+                            <a:custGeom>
+                              <a:avLst/>
+                              <a:gdLst/>
+                              <a:ahLst/>
+                              <a:cxnLst/>
+                              <a:rect l="0" t="0" r="0" b="0"/>
+                              <a:pathLst/>
+                            </a:custGeom>
+                            <ask:type/>
+                          </ask:lineSketchStyleProps>
+                        </a:ext>
+                      </a:extLst>
                     </a:ln>
                     <a:extLst>
                       <a:ext uri="{53640926-AAD7-44D8-BBD7-CCE9431645EC}">
@@ -974,12 +1039,29 @@
       </w:r>
     </w:p>
     <w:p>
+      <w:pPr>
+        <w:pStyle w:val="Heading3"/>
+      </w:pPr>
+      <w:r>
+        <w:t>Code Sample</w:t>
+      </w:r>
+    </w:p>
+    <w:p>
+      <w:pPr>
+        <w:rPr>
+          <w:rFonts w:asciiTheme="majorHAnsi" w:eastAsiaTheme="majorEastAsia" w:hAnsiTheme="majorHAnsi" w:cstheme="majorBidi"/>
+          <w:b/>
+          <w:bCs/>
+          <w:sz w:val="28"/>
+          <w:szCs w:val="28"/>
+        </w:rPr>
+      </w:pPr>
       <w:r>
         <w:drawing>
-          <wp:inline distT="0" distB="0" distL="0" distR="0" wp14:anchorId="7BD350EF" wp14:editId="4D93A715">
-            <wp:extent cx="5943600" cy="2470150"/>
-            <wp:effectExtent l="0" t="0" r="0" b="6350"/>
-            <wp:docPr id="13" name="Picture 13" descr="Text, application&#10;&#10;Description automatically generated"/>
+          <wp:inline distT="0" distB="0" distL="0" distR="0" wp14:anchorId="5DE43464" wp14:editId="0130C54F">
+            <wp:extent cx="4800600" cy="2635201"/>
+            <wp:effectExtent l="0" t="0" r="0" b="0"/>
+            <wp:docPr id="1" name="Picture 1" descr="Text&#10;&#10;Description automatically generated"/>
             <wp:cNvGraphicFramePr>
               <a:graphicFrameLocks xmlns:a="http://schemas.openxmlformats.org/drawingml/2006/main" noChangeAspect="1"/>
             </wp:cNvGraphicFramePr>
@@ -987,7 +1069,7 @@
               <a:graphicData uri="http://schemas.openxmlformats.org/drawingml/2006/picture">
                 <pic:pic xmlns:pic="http://schemas.openxmlformats.org/drawingml/2006/picture">
                   <pic:nvPicPr>
-                    <pic:cNvPr id="13" name="Picture 13" descr="Text, application&#10;&#10;Description automatically generated"/>
+                    <pic:cNvPr id="1" name="Picture 1" descr="Text&#10;&#10;Description automatically generated"/>
                     <pic:cNvPicPr/>
                   </pic:nvPicPr>
                   <pic:blipFill>
@@ -999,7 +1081,7 @@
                   <pic:spPr>
                     <a:xfrm>
                       <a:off x="0" y="0"/>
-                      <a:ext cx="5943600" cy="2470150"/>
+                      <a:ext cx="4834555" cy="2653840"/>
                     </a:xfrm>
                     <a:prstGeom prst="rect">
                       <a:avLst/>
@@ -1011,13 +1093,39 @@
           </wp:inline>
         </w:drawing>
       </w:r>
+      <w:r>
+        <w:br w:type="page"/>
+      </w:r>
+    </w:p>
+    <w:p>
+      <w:pPr>
+        <w:pStyle w:val="Heading2"/>
+        <w:numPr>
+          <w:ilvl w:val="0"/>
+          <w:numId w:val="46"/>
+        </w:numPr>
+      </w:pPr>
+      <w:r>
+        <w:lastRenderedPageBreak/>
+        <w:t>Change Challenge 3 (Loop Counting) to be only 2 loops (instead of 3) with a conditional</w:t>
+      </w:r>
     </w:p>
     <w:p/>
-    <w:p/>
     <w:p>
-      <w:r>
+      <w:pPr>
+        <w:pStyle w:val="Heading3"/>
+      </w:pPr>
+      <w:r>
+        <w:t>Output Examples</w:t>
+      </w:r>
+    </w:p>
+    <w:p>
+      <w:r>
+        <w:rPr>
+          <w:noProof/>
+        </w:rPr>
         <w:drawing>
-          <wp:inline distT="0" distB="0" distL="0" distR="0" wp14:anchorId="0AEA1FD1" wp14:editId="52D34D0C">
+          <wp:inline distT="0" distB="0" distL="0" distR="0" wp14:anchorId="78C0C3D1" wp14:editId="16252BFA">
             <wp:extent cx="3330229" cy="2072820"/>
             <wp:effectExtent l="0" t="0" r="3810" b="3810"/>
             <wp:docPr id="12" name="Picture 12" descr="Shape, arrow&#10;&#10;Description automatically generated"/>
@@ -1053,94 +1161,24 @@
         </w:drawing>
       </w:r>
     </w:p>
-    <w:p/>
-    <w:p/>
-    <w:p/>
-    <w:p/>
     <w:p>
       <w:pPr>
-        <w:pStyle w:val="Heading2"/>
-        <w:numPr>
-          <w:ilvl w:val="0"/>
-          <w:numId w:val="46"/>
-        </w:numPr>
-      </w:pPr>
-      <w:r>
-        <w:lastRenderedPageBreak/>
-        <w:t xml:space="preserve">In Challenge 4 (Student Manager) there are two arrays: </w:t>
-      </w:r>
-      <w:proofErr w:type="spellStart"/>
-      <w:r>
-        <w:t>studentNames</w:t>
-      </w:r>
-      <w:proofErr w:type="spellEnd"/>
-      <w:r>
-        <w:t xml:space="preserve"> and </w:t>
-      </w:r>
-      <w:proofErr w:type="spellStart"/>
-      <w:r>
-        <w:t>studentGrades</w:t>
-      </w:r>
-      <w:proofErr w:type="spellEnd"/>
-      <w:r>
-        <w:t>. How</w:t>
-      </w:r>
-      <w:r>
-        <w:t xml:space="preserve"> </w:t>
-      </w:r>
-      <w:r>
-        <w:t xml:space="preserve">could you replace these with a single two-dimensional array? </w:t>
+        <w:pStyle w:val="Heading3"/>
+      </w:pPr>
+      <w:r>
+        <w:t>Code Main Function</w:t>
       </w:r>
     </w:p>
     <w:p>
       <w:r>
-        <w:t>I.e., Each row in the main array is</w:t>
-      </w:r>
-    </w:p>
-    <w:p>
-      <w:r>
-        <w:t>itself an array of two elements: one for name, one for grade.</w:t>
-      </w:r>
-    </w:p>
-    <w:p>
-      <w:r>
-        <w:t>Hint: A 2D array is declared in C# as: var array = new string[&lt;size</w:t>
-      </w:r>
-      <w:proofErr w:type="gramStart"/>
-      <w:r>
-        <w:t>&gt;,&lt;</w:t>
-      </w:r>
-      <w:proofErr w:type="gramEnd"/>
-      <w:r>
-        <w:t>size&gt;].</w:t>
-      </w:r>
-    </w:p>
-    <w:p>
-      <w:r>
-        <w:t xml:space="preserve">You will need to remove parsing of </w:t>
-      </w:r>
-      <w:proofErr w:type="spellStart"/>
-      <w:r>
-        <w:t>ints</w:t>
-      </w:r>
-      <w:proofErr w:type="spellEnd"/>
-      <w:r>
-        <w:t xml:space="preserve"> for this exercise and store everything as a string as 2D</w:t>
-      </w:r>
-    </w:p>
-    <w:p>
-      <w:r>
-        <w:t>arrays are of a specific type.</w:t>
-      </w:r>
-    </w:p>
-    <w:p/>
-    <w:p>
-      <w:r>
+        <w:rPr>
+          <w:noProof/>
+        </w:rPr>
         <w:drawing>
-          <wp:inline distT="0" distB="0" distL="0" distR="0" wp14:anchorId="158D9034" wp14:editId="72E1CF43">
-            <wp:extent cx="5639289" cy="2712955"/>
-            <wp:effectExtent l="0" t="0" r="0" b="0"/>
-            <wp:docPr id="19" name="Picture 19" descr="Text&#10;&#10;Description automatically generated"/>
+          <wp:inline distT="0" distB="0" distL="0" distR="0" wp14:anchorId="3B738E9B" wp14:editId="14CDE80F">
+            <wp:extent cx="3222995" cy="697523"/>
+            <wp:effectExtent l="0" t="0" r="0" b="7620"/>
+            <wp:docPr id="14" name="Picture 14" descr="Text&#10;&#10;Description automatically generated"/>
             <wp:cNvGraphicFramePr>
               <a:graphicFrameLocks xmlns:a="http://schemas.openxmlformats.org/drawingml/2006/main" noChangeAspect="1"/>
             </wp:cNvGraphicFramePr>
@@ -1148,11 +1186,145 @@
               <a:graphicData uri="http://schemas.openxmlformats.org/drawingml/2006/picture">
                 <pic:pic xmlns:pic="http://schemas.openxmlformats.org/drawingml/2006/picture">
                   <pic:nvPicPr>
-                    <pic:cNvPr id="19" name="Picture 19" descr="Text&#10;&#10;Description automatically generated"/>
+                    <pic:cNvPr id="14" name="Picture 14" descr="Text&#10;&#10;Description automatically generated"/>
+                    <pic:cNvPicPr/>
+                  </pic:nvPicPr>
+                  <pic:blipFill rotWithShape="1">
+                    <a:blip r:embed="rId24"/>
+                    <a:srcRect b="68369"/>
+                    <a:stretch/>
+                  </pic:blipFill>
+                  <pic:spPr bwMode="auto">
+                    <a:xfrm>
+                      <a:off x="0" y="0"/>
+                      <a:ext cx="3271467" cy="708013"/>
+                    </a:xfrm>
+                    <a:prstGeom prst="rect">
+                      <a:avLst/>
+                    </a:prstGeom>
+                    <a:ln>
+                      <a:noFill/>
+                    </a:ln>
+                    <a:extLst>
+                      <a:ext uri="{53640926-AAD7-44D8-BBD7-CCE9431645EC}">
+                        <a14:shadowObscured xmlns:a14="http://schemas.microsoft.com/office/drawing/2010/main"/>
+                      </a:ext>
+                    </a:extLst>
+                  </pic:spPr>
+                </pic:pic>
+              </a:graphicData>
+            </a:graphic>
+          </wp:inline>
+        </w:drawing>
+      </w:r>
+    </w:p>
+    <w:p>
+      <w:pPr>
+        <w:pStyle w:val="Heading3"/>
+      </w:pPr>
+      <w:r>
+        <w:t>Code Sample</w:t>
+      </w:r>
+    </w:p>
+    <w:p>
+      <w:r>
+        <w:rPr>
+          <w:noProof/>
+        </w:rPr>
+        <w:drawing>
+          <wp:inline distT="0" distB="0" distL="0" distR="0" wp14:anchorId="7BD350EF" wp14:editId="495D6A12">
+            <wp:extent cx="4775200" cy="3572217"/>
+            <wp:effectExtent l="0" t="0" r="6350" b="9525"/>
+            <wp:docPr id="13" name="Picture 13" descr="Text, application&#10;&#10;Description automatically generated"/>
+            <wp:cNvGraphicFramePr>
+              <a:graphicFrameLocks xmlns:a="http://schemas.openxmlformats.org/drawingml/2006/main" noChangeAspect="1"/>
+            </wp:cNvGraphicFramePr>
+            <a:graphic xmlns:a="http://schemas.openxmlformats.org/drawingml/2006/main">
+              <a:graphicData uri="http://schemas.openxmlformats.org/drawingml/2006/picture">
+                <pic:pic xmlns:pic="http://schemas.openxmlformats.org/drawingml/2006/picture">
+                  <pic:nvPicPr>
+                    <pic:cNvPr id="13" name="Picture 13" descr="Text, application&#10;&#10;Description automatically generated"/>
+                    <pic:cNvPicPr/>
+                  </pic:nvPicPr>
+                  <pic:blipFill rotWithShape="1">
+                    <a:blip r:embed="rId25"/>
+                    <a:srcRect r="44444"/>
+                    <a:stretch/>
+                  </pic:blipFill>
+                  <pic:spPr bwMode="auto">
+                    <a:xfrm>
+                      <a:off x="0" y="0"/>
+                      <a:ext cx="4786031" cy="3580320"/>
+                    </a:xfrm>
+                    <a:prstGeom prst="rect">
+                      <a:avLst/>
+                    </a:prstGeom>
+                    <a:ln>
+                      <a:noFill/>
+                    </a:ln>
+                    <a:extLst>
+                      <a:ext uri="{53640926-AAD7-44D8-BBD7-CCE9431645EC}">
+                        <a14:shadowObscured xmlns:a14="http://schemas.microsoft.com/office/drawing/2010/main"/>
+                      </a:ext>
+                    </a:extLst>
+                  </pic:spPr>
+                </pic:pic>
+              </a:graphicData>
+            </a:graphic>
+          </wp:inline>
+        </w:drawing>
+      </w:r>
+    </w:p>
+    <w:p/>
+    <w:p>
+      <w:pPr>
+        <w:pStyle w:val="Heading2"/>
+        <w:numPr>
+          <w:ilvl w:val="0"/>
+          <w:numId w:val="46"/>
+        </w:numPr>
+      </w:pPr>
+      <w:r>
+        <w:lastRenderedPageBreak/>
+        <w:t>In Challenge 4 (Student Manager) there are two arrays: studentNames and studentGrades. How</w:t>
+      </w:r>
+      <w:r>
+        <w:t xml:space="preserve"> </w:t>
+      </w:r>
+      <w:r>
+        <w:t xml:space="preserve">could you replace these with a single two-dimensional array? </w:t>
+      </w:r>
+    </w:p>
+    <w:p>
+      <w:pPr>
+        <w:pStyle w:val="Heading3"/>
+      </w:pPr>
+      <w:r>
+        <w:t>Output Examples</w:t>
+      </w:r>
+    </w:p>
+    <w:p>
+      <w:r>
+        <w:rPr>
+          <w:noProof/>
+        </w:rPr>
+        <w:drawing>
+          <wp:inline distT="0" distB="0" distL="0" distR="0" wp14:anchorId="461F91CA" wp14:editId="4428D2E4">
+            <wp:extent cx="3496163" cy="2638793"/>
+            <wp:effectExtent l="0" t="0" r="9525" b="9525"/>
+            <wp:docPr id="21" name="Picture 21" descr="Text&#10;&#10;Description automatically generated"/>
+            <wp:cNvGraphicFramePr>
+              <a:graphicFrameLocks xmlns:a="http://schemas.openxmlformats.org/drawingml/2006/main" noChangeAspect="1"/>
+            </wp:cNvGraphicFramePr>
+            <a:graphic xmlns:a="http://schemas.openxmlformats.org/drawingml/2006/main">
+              <a:graphicData uri="http://schemas.openxmlformats.org/drawingml/2006/picture">
+                <pic:pic xmlns:pic="http://schemas.openxmlformats.org/drawingml/2006/picture">
+                  <pic:nvPicPr>
+                    <pic:cNvPr id="21" name="Picture 21" descr="Text&#10;&#10;Description automatically generated"/>
                     <pic:cNvPicPr/>
                   </pic:nvPicPr>
                   <pic:blipFill>
-                    <a:blip r:embed="rId24"/>
+                    <a:blip r:embed="rId26"/>
                     <a:stretch>
                       <a:fillRect/>
                     </a:stretch>
@@ -1160,7 +1332,7 @@
                   <pic:spPr>
                     <a:xfrm>
                       <a:off x="0" y="0"/>
-                      <a:ext cx="5639289" cy="2712955"/>
+                      <a:ext cx="3496163" cy="2638793"/>
                     </a:xfrm>
                     <a:prstGeom prst="rect">
                       <a:avLst/>
@@ -1173,15 +1345,26 @@
         </w:drawing>
       </w:r>
     </w:p>
-    <w:p/>
     <w:p>
-      <w:r>
-        <w:lastRenderedPageBreak/>
+      <w:pPr>
+        <w:pStyle w:val="Heading3"/>
+      </w:pPr>
+      <w:bookmarkStart w:id="2" w:name="_Hlk115283689"/>
+      <w:r>
+        <w:t>Code Main Function</w:t>
+      </w:r>
+    </w:p>
+    <w:bookmarkEnd w:id="2"/>
+    <w:p>
+      <w:r>
+        <w:rPr>
+          <w:noProof/>
+        </w:rPr>
         <w:drawing>
-          <wp:inline distT="0" distB="0" distL="0" distR="0" wp14:anchorId="0CD77E52" wp14:editId="4215D53F">
-            <wp:extent cx="3505504" cy="5258256"/>
-            <wp:effectExtent l="0" t="0" r="0" b="0"/>
-            <wp:docPr id="17" name="Picture 17" descr="Text&#10;&#10;Description automatically generated"/>
+          <wp:inline distT="0" distB="0" distL="0" distR="0" wp14:anchorId="507758F0" wp14:editId="3550D70A">
+            <wp:extent cx="4076700" cy="2149849"/>
+            <wp:effectExtent l="0" t="0" r="0" b="3175"/>
+            <wp:docPr id="18" name="Picture 18" descr="Graphical user interface, text, application, email&#10;&#10;Description automatically generated"/>
             <wp:cNvGraphicFramePr>
               <a:graphicFrameLocks xmlns:a="http://schemas.openxmlformats.org/drawingml/2006/main" noChangeAspect="1"/>
             </wp:cNvGraphicFramePr>
@@ -1189,11 +1372,11 @@
               <a:graphicData uri="http://schemas.openxmlformats.org/drawingml/2006/picture">
                 <pic:pic xmlns:pic="http://schemas.openxmlformats.org/drawingml/2006/picture">
                   <pic:nvPicPr>
-                    <pic:cNvPr id="17" name="Picture 17" descr="Text&#10;&#10;Description automatically generated"/>
+                    <pic:cNvPr id="18" name="Picture 18" descr="Graphical user interface, text, application, email&#10;&#10;Description automatically generated"/>
                     <pic:cNvPicPr/>
                   </pic:nvPicPr>
                   <pic:blipFill>
-                    <a:blip r:embed="rId25"/>
+                    <a:blip r:embed="rId27"/>
                     <a:stretch>
                       <a:fillRect/>
                     </a:stretch>
@@ -1201,7 +1384,7 @@
                   <pic:spPr>
                     <a:xfrm>
                       <a:off x="0" y="0"/>
-                      <a:ext cx="3505504" cy="5258256"/>
+                      <a:ext cx="4086230" cy="2154875"/>
                     </a:xfrm>
                     <a:prstGeom prst="rect">
                       <a:avLst/>
@@ -1213,12 +1396,59 @@
           </wp:inline>
         </w:drawing>
       </w:r>
-      <w:r>
-        <w:br w:type="page"/>
-      </w:r>
     </w:p>
     <w:p>
       <w:pPr>
+        <w:pStyle w:val="Heading3"/>
+      </w:pPr>
+      <w:r>
+        <w:t>Code Sample</w:t>
+      </w:r>
+    </w:p>
+    <w:p>
+      <w:r>
+        <w:drawing>
+          <wp:inline distT="0" distB="0" distL="0" distR="0" wp14:anchorId="4649A8F3" wp14:editId="7B6C1179">
+            <wp:extent cx="5943600" cy="1882775"/>
+            <wp:effectExtent l="0" t="0" r="0" b="3175"/>
+            <wp:docPr id="20" name="Picture 20" descr="Graphical user interface, text, application&#10;&#10;Description automatically generated"/>
+            <wp:cNvGraphicFramePr>
+              <a:graphicFrameLocks xmlns:a="http://schemas.openxmlformats.org/drawingml/2006/main" noChangeAspect="1"/>
+            </wp:cNvGraphicFramePr>
+            <a:graphic xmlns:a="http://schemas.openxmlformats.org/drawingml/2006/main">
+              <a:graphicData uri="http://schemas.openxmlformats.org/drawingml/2006/picture">
+                <pic:pic xmlns:pic="http://schemas.openxmlformats.org/drawingml/2006/picture">
+                  <pic:nvPicPr>
+                    <pic:cNvPr id="20" name="Picture 20" descr="Graphical user interface, text, application&#10;&#10;Description automatically generated"/>
+                    <pic:cNvPicPr/>
+                  </pic:nvPicPr>
+                  <pic:blipFill>
+                    <a:blip r:embed="rId28"/>
+                    <a:stretch>
+                      <a:fillRect/>
+                    </a:stretch>
+                  </pic:blipFill>
+                  <pic:spPr>
+                    <a:xfrm>
+                      <a:off x="0" y="0"/>
+                      <a:ext cx="5943600" cy="1882775"/>
+                    </a:xfrm>
+                    <a:prstGeom prst="rect">
+                      <a:avLst/>
+                    </a:prstGeom>
+                  </pic:spPr>
+                </pic:pic>
+              </a:graphicData>
+            </a:graphic>
+          </wp:inline>
+        </w:drawing>
+      </w:r>
+      <w:r>
+        <w:br w:type="page"/>
+      </w:r>
+    </w:p>
+    <w:p>
+      <w:pPr>
         <w:pStyle w:val="Heading1"/>
       </w:pPr>
       <w:r>
@@ -1246,6 +1476,99 @@
     <w:p>
       <w:r>
         <w:t>Change the Survey console app to be a full Zodiac Calculator. Requirements: Also take the day of the month as an input. Use a switch statement to calculate what star sign matches the month and date. You should validate that the user entered a number for month and date.</w:t>
+      </w:r>
+    </w:p>
+    <w:p>
+      <w:r>
+        <w:drawing>
+          <wp:inline distT="0" distB="0" distL="0" distR="0" wp14:anchorId="58942C33" wp14:editId="1FBE22BA">
+            <wp:extent cx="3365500" cy="2401329"/>
+            <wp:effectExtent l="0" t="0" r="6350" b="0"/>
+            <wp:docPr id="24" name="Picture 24" descr="Text&#10;&#10;Description automatically generated"/>
+            <wp:cNvGraphicFramePr>
+              <a:graphicFrameLocks xmlns:a="http://schemas.openxmlformats.org/drawingml/2006/main" noChangeAspect="1"/>
+            </wp:cNvGraphicFramePr>
+            <a:graphic xmlns:a="http://schemas.openxmlformats.org/drawingml/2006/main">
+              <a:graphicData uri="http://schemas.openxmlformats.org/drawingml/2006/picture">
+                <pic:pic xmlns:pic="http://schemas.openxmlformats.org/drawingml/2006/picture">
+                  <pic:nvPicPr>
+                    <pic:cNvPr id="24" name="Picture 24" descr="Text&#10;&#10;Description automatically generated"/>
+                    <pic:cNvPicPr/>
+                  </pic:nvPicPr>
+                  <pic:blipFill>
+                    <a:blip r:embed="rId29"/>
+                    <a:stretch>
+                      <a:fillRect/>
+                    </a:stretch>
+                  </pic:blipFill>
+                  <pic:spPr>
+                    <a:xfrm>
+                      <a:off x="0" y="0"/>
+                      <a:ext cx="3378557" cy="2410646"/>
+                    </a:xfrm>
+                    <a:prstGeom prst="rect">
+                      <a:avLst/>
+                    </a:prstGeom>
+                  </pic:spPr>
+                </pic:pic>
+              </a:graphicData>
+            </a:graphic>
+          </wp:inline>
+        </w:drawing>
+      </w:r>
+    </w:p>
+    <w:p>
+      <w:pPr>
+        <w:pStyle w:val="Heading3"/>
+      </w:pPr>
+      <w:r>
+        <w:t>Code Main Function</w:t>
+      </w:r>
+    </w:p>
+    <w:p>
+      <w:r>
+        <w:drawing>
+          <wp:inline distT="0" distB="0" distL="0" distR="0" wp14:anchorId="0B401A60" wp14:editId="75FA73B9">
+            <wp:extent cx="3352165" cy="2705100"/>
+            <wp:effectExtent l="0" t="0" r="635" b="0"/>
+            <wp:docPr id="23" name="Picture 23" descr="Text&#10;&#10;Description automatically generated with low confidence"/>
+            <wp:cNvGraphicFramePr>
+              <a:graphicFrameLocks xmlns:a="http://schemas.openxmlformats.org/drawingml/2006/main" noChangeAspect="1"/>
+            </wp:cNvGraphicFramePr>
+            <a:graphic xmlns:a="http://schemas.openxmlformats.org/drawingml/2006/main">
+              <a:graphicData uri="http://schemas.openxmlformats.org/drawingml/2006/picture">
+                <pic:pic xmlns:pic="http://schemas.openxmlformats.org/drawingml/2006/picture">
+                  <pic:nvPicPr>
+                    <pic:cNvPr id="23" name="Picture 23" descr="Text&#10;&#10;Description automatically generated with low confidence"/>
+                    <pic:cNvPicPr/>
+                  </pic:nvPicPr>
+                  <pic:blipFill rotWithShape="1">
+                    <a:blip r:embed="rId30"/>
+                    <a:srcRect t="15376" b="2745"/>
+                    <a:stretch/>
+                  </pic:blipFill>
+                  <pic:spPr bwMode="auto">
+                    <a:xfrm>
+                      <a:off x="0" y="0"/>
+                      <a:ext cx="3364778" cy="2715278"/>
+                    </a:xfrm>
+                    <a:prstGeom prst="rect">
+                      <a:avLst/>
+                    </a:prstGeom>
+                    <a:ln>
+                      <a:noFill/>
+                    </a:ln>
+                    <a:extLst>
+                      <a:ext uri="{53640926-AAD7-44D8-BBD7-CCE9431645EC}">
+                        <a14:shadowObscured xmlns:a14="http://schemas.microsoft.com/office/drawing/2010/main"/>
+                      </a:ext>
+                    </a:extLst>
+                  </pic:spPr>
+                </pic:pic>
+              </a:graphicData>
+            </a:graphic>
+          </wp:inline>
+        </w:drawing>
       </w:r>
     </w:p>
     <w:p>
@@ -1254,8 +1577,9 @@
           <w:rFonts w:asciiTheme="majorHAnsi" w:eastAsiaTheme="majorEastAsia" w:hAnsiTheme="majorHAnsi" w:cstheme="majorBidi"/>
           <w:b/>
           <w:bCs/>
-          <w:sz w:val="28"/>
-          <w:szCs w:val="28"/>
+          <w:spacing w:val="4"/>
+          <w:sz w:val="24"/>
+          <w:szCs w:val="24"/>
         </w:rPr>
       </w:pPr>
       <w:r>
@@ -1264,6 +1588,78 @@
     </w:p>
     <w:p>
       <w:pPr>
+        <w:pStyle w:val="Heading3"/>
+      </w:pPr>
+      <w:r>
+        <w:lastRenderedPageBreak/>
+        <w:t>Code Sample</w:t>
+      </w:r>
+      <w:r>
+        <w:t xml:space="preserve"> </w:t>
+      </w:r>
+    </w:p>
+    <w:p>
+      <w:r>
+        <w:t xml:space="preserve">Please read commented notes I mentioned that this could be done with one if statement rather than the switch and case here. Under case 1 was the scheme I did originally. </w:t>
+      </w:r>
+    </w:p>
+    <w:p>
+      <w:r>
+        <w:rPr>
+          <w:noProof/>
+        </w:rPr>
+        <w:drawing>
+          <wp:inline distT="0" distB="0" distL="0" distR="0" wp14:anchorId="1911D3DE" wp14:editId="28015A54">
+            <wp:extent cx="6134100" cy="4906974"/>
+            <wp:effectExtent l="0" t="0" r="0" b="8255"/>
+            <wp:docPr id="22" name="Picture 22"/>
+            <wp:cNvGraphicFramePr>
+              <a:graphicFrameLocks xmlns:a="http://schemas.openxmlformats.org/drawingml/2006/main" noChangeAspect="1"/>
+            </wp:cNvGraphicFramePr>
+            <a:graphic xmlns:a="http://schemas.openxmlformats.org/drawingml/2006/main">
+              <a:graphicData uri="http://schemas.openxmlformats.org/drawingml/2006/picture">
+                <pic:pic xmlns:pic="http://schemas.openxmlformats.org/drawingml/2006/picture">
+                  <pic:nvPicPr>
+                    <pic:cNvPr id="0" name="Picture 5"/>
+                    <pic:cNvPicPr>
+                      <a:picLocks noChangeAspect="1" noChangeArrowheads="1"/>
+                    </pic:cNvPicPr>
+                  </pic:nvPicPr>
+                  <pic:blipFill>
+                    <a:blip r:embed="rId31">
+                      <a:extLst>
+                        <a:ext uri="{28A0092B-C50C-407E-A947-70E740481C1C}">
+                          <a14:useLocalDpi xmlns:a14="http://schemas.microsoft.com/office/drawing/2010/main" val="0"/>
+                        </a:ext>
+                      </a:extLst>
+                    </a:blip>
+                    <a:srcRect/>
+                    <a:stretch>
+                      <a:fillRect/>
+                    </a:stretch>
+                  </pic:blipFill>
+                  <pic:spPr bwMode="auto">
+                    <a:xfrm>
+                      <a:off x="0" y="0"/>
+                      <a:ext cx="6164224" cy="4931072"/>
+                    </a:xfrm>
+                    <a:prstGeom prst="rect">
+                      <a:avLst/>
+                    </a:prstGeom>
+                    <a:noFill/>
+                  </pic:spPr>
+                </pic:pic>
+              </a:graphicData>
+            </a:graphic>
+          </wp:inline>
+        </w:drawing>
+      </w:r>
+      <w:r>
+        <w:br w:type="page"/>
+      </w:r>
+    </w:p>
+    <w:p>
+      <w:pPr>
         <w:pStyle w:val="Heading1"/>
       </w:pPr>
       <w:r>
@@ -1277,7 +1673,129 @@
         <w:t xml:space="preserve"> Exception Handling &amp; Debugging</w:t>
       </w:r>
     </w:p>
+    <w:p>
+      <w:pPr>
+        <w:pStyle w:val="Heading2"/>
+      </w:pPr>
+      <w:r>
+        <w:t>Section 1</w:t>
+      </w:r>
+    </w:p>
+    <w:p>
+      <w:pPr>
+        <w:pStyle w:val="Heading3"/>
+      </w:pPr>
+      <w:r>
+        <w:t>Output Example</w:t>
+      </w:r>
+    </w:p>
+    <w:p>
+      <w:r>
+        <w:drawing>
+          <wp:inline distT="0" distB="0" distL="0" distR="0" wp14:anchorId="101C87D5" wp14:editId="6D3A4271">
+            <wp:extent cx="6258757" cy="1790700"/>
+            <wp:effectExtent l="0" t="0" r="8890" b="0"/>
+            <wp:docPr id="25" name="Picture 25" descr="Text&#10;&#10;Description automatically generated"/>
+            <wp:cNvGraphicFramePr>
+              <a:graphicFrameLocks xmlns:a="http://schemas.openxmlformats.org/drawingml/2006/main" noChangeAspect="1"/>
+            </wp:cNvGraphicFramePr>
+            <a:graphic xmlns:a="http://schemas.openxmlformats.org/drawingml/2006/main">
+              <a:graphicData uri="http://schemas.openxmlformats.org/drawingml/2006/picture">
+                <pic:pic xmlns:pic="http://schemas.openxmlformats.org/drawingml/2006/picture">
+                  <pic:nvPicPr>
+                    <pic:cNvPr id="25" name="Picture 25" descr="Text&#10;&#10;Description automatically generated"/>
+                    <pic:cNvPicPr/>
+                  </pic:nvPicPr>
+                  <pic:blipFill>
+                    <a:blip r:embed="rId32"/>
+                    <a:stretch>
+                      <a:fillRect/>
+                    </a:stretch>
+                  </pic:blipFill>
+                  <pic:spPr>
+                    <a:xfrm>
+                      <a:off x="0" y="0"/>
+                      <a:ext cx="6262850" cy="1791871"/>
+                    </a:xfrm>
+                    <a:prstGeom prst="rect">
+                      <a:avLst/>
+                    </a:prstGeom>
+                  </pic:spPr>
+                </pic:pic>
+              </a:graphicData>
+            </a:graphic>
+          </wp:inline>
+        </w:drawing>
+      </w:r>
+    </w:p>
     <w:p/>
+    <w:p>
+      <w:pPr>
+        <w:pStyle w:val="Heading3"/>
+      </w:pPr>
+      <w:r>
+        <w:t>Code Main Function</w:t>
+      </w:r>
+    </w:p>
+    <w:p>
+      <w:r>
+        <w:drawing>
+          <wp:inline distT="0" distB="0" distL="0" distR="0" wp14:anchorId="02F7BB7A" wp14:editId="57F0EDE0">
+            <wp:extent cx="3771900" cy="2810261"/>
+            <wp:effectExtent l="0" t="0" r="0" b="9525"/>
+            <wp:docPr id="28" name="Picture 28" descr="Text&#10;&#10;Description automatically generated"/>
+            <wp:cNvGraphicFramePr>
+              <a:graphicFrameLocks xmlns:a="http://schemas.openxmlformats.org/drawingml/2006/main" noChangeAspect="1"/>
+            </wp:cNvGraphicFramePr>
+            <a:graphic xmlns:a="http://schemas.openxmlformats.org/drawingml/2006/main">
+              <a:graphicData uri="http://schemas.openxmlformats.org/drawingml/2006/picture">
+                <pic:pic xmlns:pic="http://schemas.openxmlformats.org/drawingml/2006/picture">
+                  <pic:nvPicPr>
+                    <pic:cNvPr id="28" name="Picture 28" descr="Text&#10;&#10;Description automatically generated"/>
+                    <pic:cNvPicPr/>
+                  </pic:nvPicPr>
+                  <pic:blipFill rotWithShape="1">
+                    <a:blip r:embed="rId33"/>
+                    <a:srcRect l="6452" t="10044" r="10238" b="6398"/>
+                    <a:stretch/>
+                  </pic:blipFill>
+                  <pic:spPr bwMode="auto">
+                    <a:xfrm>
+                      <a:off x="0" y="0"/>
+                      <a:ext cx="3793987" cy="2826717"/>
+                    </a:xfrm>
+                    <a:prstGeom prst="rect">
+                      <a:avLst/>
+                    </a:prstGeom>
+                    <a:ln>
+                      <a:noFill/>
+                    </a:ln>
+                    <a:extLst>
+                      <a:ext uri="{53640926-AAD7-44D8-BBD7-CCE9431645EC}">
+                        <a14:shadowObscured xmlns:a14="http://schemas.microsoft.com/office/drawing/2010/main"/>
+                      </a:ext>
+                    </a:extLst>
+                  </pic:spPr>
+                </pic:pic>
+              </a:graphicData>
+            </a:graphic>
+          </wp:inline>
+        </w:drawing>
+      </w:r>
+    </w:p>
+    <w:p/>
+    <w:p>
+      <w:pPr>
+        <w:pStyle w:val="Heading3"/>
+        <w:ind w:left="0"/>
+      </w:pPr>
+      <w:r>
+        <w:t xml:space="preserve"> </w:t>
+      </w:r>
+      <w:r>
+        <w:t xml:space="preserve">Code Sample </w:t>
+      </w:r>
+    </w:p>
     <w:p>
       <w:pPr>
         <w:rPr>
@@ -1290,13 +1808,900 @@
         </w:rPr>
       </w:pPr>
       <w:r>
+        <w:drawing>
+          <wp:inline distT="0" distB="0" distL="0" distR="0" wp14:anchorId="15071E94" wp14:editId="062DC88D">
+            <wp:extent cx="5943600" cy="1754505"/>
+            <wp:effectExtent l="0" t="0" r="0" b="0"/>
+            <wp:docPr id="27" name="Picture 27" descr="A picture containing timeline&#10;&#10;Description automatically generated"/>
+            <wp:cNvGraphicFramePr>
+              <a:graphicFrameLocks xmlns:a="http://schemas.openxmlformats.org/drawingml/2006/main" noChangeAspect="1"/>
+            </wp:cNvGraphicFramePr>
+            <a:graphic xmlns:a="http://schemas.openxmlformats.org/drawingml/2006/main">
+              <a:graphicData uri="http://schemas.openxmlformats.org/drawingml/2006/picture">
+                <pic:pic xmlns:pic="http://schemas.openxmlformats.org/drawingml/2006/picture">
+                  <pic:nvPicPr>
+                    <pic:cNvPr id="27" name="Picture 27" descr="A picture containing timeline&#10;&#10;Description automatically generated"/>
+                    <pic:cNvPicPr/>
+                  </pic:nvPicPr>
+                  <pic:blipFill>
+                    <a:blip r:embed="rId34"/>
+                    <a:stretch>
+                      <a:fillRect/>
+                    </a:stretch>
+                  </pic:blipFill>
+                  <pic:spPr>
+                    <a:xfrm>
+                      <a:off x="0" y="0"/>
+                      <a:ext cx="5943600" cy="1754505"/>
+                    </a:xfrm>
+                    <a:prstGeom prst="rect">
+                      <a:avLst/>
+                    </a:prstGeom>
+                  </pic:spPr>
+                </pic:pic>
+              </a:graphicData>
+            </a:graphic>
+          </wp:inline>
+        </w:drawing>
+      </w:r>
+    </w:p>
+    <w:p>
+      <w:pPr>
+        <w:pStyle w:val="Heading1"/>
+      </w:pPr>
+      <w:r>
+        <w:lastRenderedPageBreak/>
+        <w:t xml:space="preserve">Module </w:t>
+      </w:r>
+      <w:r>
+        <w:t>4</w:t>
+      </w:r>
+    </w:p>
+    <w:p>
+      <w:pPr>
+        <w:pStyle w:val="Heading2"/>
+      </w:pPr>
+      <w:r>
+        <w:t>Section 1</w:t>
+      </w:r>
+      <w:r>
+        <w:t xml:space="preserve"> - Enums</w:t>
+      </w:r>
+    </w:p>
+    <w:p>
+      <w:pPr>
+        <w:pStyle w:val="Heading3"/>
+      </w:pPr>
+      <w:r>
+        <w:t>Output Example</w:t>
+      </w:r>
+    </w:p>
+    <w:p>
+      <w:r>
+        <w:drawing>
+          <wp:inline distT="0" distB="0" distL="0" distR="0" wp14:anchorId="3880F392" wp14:editId="460CFCB5">
+            <wp:extent cx="4101913" cy="2070100"/>
+            <wp:effectExtent l="0" t="0" r="0" b="6350"/>
+            <wp:docPr id="54" name="Picture 54" descr="Text&#10;&#10;Description automatically generated"/>
+            <wp:cNvGraphicFramePr>
+              <a:graphicFrameLocks xmlns:a="http://schemas.openxmlformats.org/drawingml/2006/main" noChangeAspect="1"/>
+            </wp:cNvGraphicFramePr>
+            <a:graphic xmlns:a="http://schemas.openxmlformats.org/drawingml/2006/main">
+              <a:graphicData uri="http://schemas.openxmlformats.org/drawingml/2006/picture">
+                <pic:pic xmlns:pic="http://schemas.openxmlformats.org/drawingml/2006/picture">
+                  <pic:nvPicPr>
+                    <pic:cNvPr id="46" name="Picture 46" descr="Text&#10;&#10;Description automatically generated"/>
+                    <pic:cNvPicPr/>
+                  </pic:nvPicPr>
+                  <pic:blipFill rotWithShape="1">
+                    <a:blip r:embed="rId35"/>
+                    <a:srcRect b="7043"/>
+                    <a:stretch/>
+                  </pic:blipFill>
+                  <pic:spPr bwMode="auto">
+                    <a:xfrm>
+                      <a:off x="0" y="0"/>
+                      <a:ext cx="4117973" cy="2078205"/>
+                    </a:xfrm>
+                    <a:prstGeom prst="rect">
+                      <a:avLst/>
+                    </a:prstGeom>
+                    <a:ln>
+                      <a:noFill/>
+                    </a:ln>
+                    <a:extLst>
+                      <a:ext uri="{53640926-AAD7-44D8-BBD7-CCE9431645EC}">
+                        <a14:shadowObscured xmlns:a14="http://schemas.microsoft.com/office/drawing/2010/main"/>
+                      </a:ext>
+                    </a:extLst>
+                  </pic:spPr>
+                </pic:pic>
+              </a:graphicData>
+            </a:graphic>
+          </wp:inline>
+        </w:drawing>
+      </w:r>
+    </w:p>
+    <w:p>
+      <w:pPr>
+        <w:pStyle w:val="Heading3"/>
+        <w:ind w:left="0"/>
+      </w:pPr>
+      <w:r>
         <w:t xml:space="preserve"> </w:t>
+      </w:r>
+      <w:r>
+        <w:t>Code Samples</w:t>
+      </w:r>
+    </w:p>
+    <w:p>
+      <w:pPr>
+        <w:rPr>
+          <w:rFonts w:ascii="Palatino Linotype" w:hAnsi="Palatino Linotype"/>
+          <w:b/>
+          <w:bCs/>
+          <w:color w:val="1F3864" w:themeColor="accent1" w:themeShade="80"/>
+          <w:sz w:val="28"/>
+          <w:szCs w:val="28"/>
+        </w:rPr>
+      </w:pPr>
+      <w:r>
+        <w:rPr>
+          <w:rFonts w:ascii="Palatino Linotype" w:hAnsi="Palatino Linotype"/>
+          <w:b/>
+          <w:bCs/>
+          <w:color w:val="1F3864" w:themeColor="accent1" w:themeShade="80"/>
+          <w:sz w:val="28"/>
+          <w:szCs w:val="28"/>
+        </w:rPr>
+        <w:drawing>
+          <wp:inline distT="0" distB="0" distL="0" distR="0" wp14:anchorId="7B478F55" wp14:editId="24C6A133">
+            <wp:extent cx="5270500" cy="1587344"/>
+            <wp:effectExtent l="0" t="0" r="6350" b="0"/>
+            <wp:docPr id="55" name="Picture 55" descr="Text&#10;&#10;Description automatically generated"/>
+            <wp:cNvGraphicFramePr>
+              <a:graphicFrameLocks xmlns:a="http://schemas.openxmlformats.org/drawingml/2006/main" noChangeAspect="1"/>
+            </wp:cNvGraphicFramePr>
+            <a:graphic xmlns:a="http://schemas.openxmlformats.org/drawingml/2006/main">
+              <a:graphicData uri="http://schemas.openxmlformats.org/drawingml/2006/picture">
+                <pic:pic xmlns:pic="http://schemas.openxmlformats.org/drawingml/2006/picture">
+                  <pic:nvPicPr>
+                    <pic:cNvPr id="44" name="Picture 44" descr="Text&#10;&#10;Description automatically generated"/>
+                    <pic:cNvPicPr/>
+                  </pic:nvPicPr>
+                  <pic:blipFill>
+                    <a:blip r:embed="rId36"/>
+                    <a:stretch>
+                      <a:fillRect/>
+                    </a:stretch>
+                  </pic:blipFill>
+                  <pic:spPr>
+                    <a:xfrm>
+                      <a:off x="0" y="0"/>
+                      <a:ext cx="5315351" cy="1600852"/>
+                    </a:xfrm>
+                    <a:prstGeom prst="rect">
+                      <a:avLst/>
+                    </a:prstGeom>
+                  </pic:spPr>
+                </pic:pic>
+              </a:graphicData>
+            </a:graphic>
+          </wp:inline>
+        </w:drawing>
+      </w:r>
+    </w:p>
+    <w:p>
+      <w:pPr>
+        <w:rPr>
+          <w:rFonts w:ascii="Palatino Linotype" w:hAnsi="Palatino Linotype"/>
+          <w:b/>
+          <w:bCs/>
+          <w:color w:val="1F3864" w:themeColor="accent1" w:themeShade="80"/>
+          <w:sz w:val="28"/>
+          <w:szCs w:val="28"/>
+        </w:rPr>
+      </w:pPr>
+      <w:r>
+        <w:rPr>
+          <w:rFonts w:ascii="Palatino Linotype" w:hAnsi="Palatino Linotype"/>
+          <w:b/>
+          <w:bCs/>
+          <w:color w:val="1F3864" w:themeColor="accent1" w:themeShade="80"/>
+          <w:sz w:val="28"/>
+          <w:szCs w:val="28"/>
+        </w:rPr>
+        <w:drawing>
+          <wp:inline distT="0" distB="0" distL="0" distR="0" wp14:anchorId="12C76F02" wp14:editId="07FA51EF">
+            <wp:extent cx="5943600" cy="3383915"/>
+            <wp:effectExtent l="0" t="0" r="0" b="6985"/>
+            <wp:docPr id="56" name="Picture 56" descr="Table&#10;&#10;Description automatically generated with low confidence"/>
+            <wp:cNvGraphicFramePr>
+              <a:graphicFrameLocks xmlns:a="http://schemas.openxmlformats.org/drawingml/2006/main" noChangeAspect="1"/>
+            </wp:cNvGraphicFramePr>
+            <a:graphic xmlns:a="http://schemas.openxmlformats.org/drawingml/2006/main">
+              <a:graphicData uri="http://schemas.openxmlformats.org/drawingml/2006/picture">
+                <pic:pic xmlns:pic="http://schemas.openxmlformats.org/drawingml/2006/picture">
+                  <pic:nvPicPr>
+                    <pic:cNvPr id="45" name="Picture 45" descr="Table&#10;&#10;Description automatically generated with low confidence"/>
+                    <pic:cNvPicPr/>
+                  </pic:nvPicPr>
+                  <pic:blipFill>
+                    <a:blip r:embed="rId37"/>
+                    <a:stretch>
+                      <a:fillRect/>
+                    </a:stretch>
+                  </pic:blipFill>
+                  <pic:spPr>
+                    <a:xfrm>
+                      <a:off x="0" y="0"/>
+                      <a:ext cx="5943600" cy="3383915"/>
+                    </a:xfrm>
+                    <a:prstGeom prst="rect">
+                      <a:avLst/>
+                    </a:prstGeom>
+                  </pic:spPr>
+                </pic:pic>
+              </a:graphicData>
+            </a:graphic>
+          </wp:inline>
+        </w:drawing>
+      </w:r>
+    </w:p>
+    <w:p>
+      <w:pPr>
+        <w:pStyle w:val="Heading2"/>
+      </w:pPr>
+      <w:r>
+        <w:lastRenderedPageBreak/>
+        <w:t xml:space="preserve">Section </w:t>
+      </w:r>
+      <w:r>
+        <w:t>2</w:t>
+      </w:r>
+      <w:r>
+        <w:t xml:space="preserve"> </w:t>
+      </w:r>
+      <w:r>
+        <w:t xml:space="preserve">- </w:t>
+      </w:r>
+      <w:r>
+        <w:t xml:space="preserve">out vs ref </w:t>
+      </w:r>
+    </w:p>
+    <w:p>
+      <w:pPr>
+        <w:pStyle w:val="Heading3"/>
+      </w:pPr>
+      <w:r>
+        <w:t>Output Example</w:t>
+      </w:r>
+    </w:p>
+    <w:p>
+      <w:r>
+        <w:drawing>
+          <wp:inline distT="0" distB="0" distL="0" distR="0" wp14:anchorId="0A259333" wp14:editId="68A31375">
+            <wp:extent cx="2905124" cy="952500"/>
+            <wp:effectExtent l="0" t="0" r="0" b="0"/>
+            <wp:docPr id="61" name="Picture 61" descr="Text&#10;&#10;Description automatically generated"/>
+            <wp:cNvGraphicFramePr>
+              <a:graphicFrameLocks xmlns:a="http://schemas.openxmlformats.org/drawingml/2006/main" noChangeAspect="1"/>
+            </wp:cNvGraphicFramePr>
+            <a:graphic xmlns:a="http://schemas.openxmlformats.org/drawingml/2006/main">
+              <a:graphicData uri="http://schemas.openxmlformats.org/drawingml/2006/picture">
+                <pic:pic xmlns:pic="http://schemas.openxmlformats.org/drawingml/2006/picture">
+                  <pic:nvPicPr>
+                    <pic:cNvPr id="61" name="Picture 61" descr="Text&#10;&#10;Description automatically generated"/>
+                    <pic:cNvPicPr/>
+                  </pic:nvPicPr>
+                  <pic:blipFill rotWithShape="1">
+                    <a:blip r:embed="rId38"/>
+                    <a:srcRect b="64158"/>
+                    <a:stretch/>
+                  </pic:blipFill>
+                  <pic:spPr bwMode="auto">
+                    <a:xfrm>
+                      <a:off x="0" y="0"/>
+                      <a:ext cx="2905530" cy="952633"/>
+                    </a:xfrm>
+                    <a:prstGeom prst="rect">
+                      <a:avLst/>
+                    </a:prstGeom>
+                    <a:ln>
+                      <a:noFill/>
+                    </a:ln>
+                    <a:extLst>
+                      <a:ext uri="{53640926-AAD7-44D8-BBD7-CCE9431645EC}">
+                        <a14:shadowObscured xmlns:a14="http://schemas.microsoft.com/office/drawing/2010/main"/>
+                      </a:ext>
+                    </a:extLst>
+                  </pic:spPr>
+                </pic:pic>
+              </a:graphicData>
+            </a:graphic>
+          </wp:inline>
+        </w:drawing>
+      </w:r>
+    </w:p>
+    <w:p/>
+    <w:p>
+      <w:pPr>
+        <w:pStyle w:val="Heading3"/>
+      </w:pPr>
+      <w:r>
+        <w:t xml:space="preserve">Code </w:t>
+      </w:r>
+    </w:p>
+    <w:p>
+      <w:pPr>
+        <w:rPr>
+          <w:rFonts w:ascii="Palatino Linotype" w:hAnsi="Palatino Linotype"/>
+          <w:b/>
+          <w:bCs/>
+          <w:color w:val="1F3864" w:themeColor="accent1" w:themeShade="80"/>
+          <w:sz w:val="28"/>
+          <w:szCs w:val="28"/>
+        </w:rPr>
+      </w:pPr>
+      <w:r>
+        <w:rPr>
+          <w:rFonts w:ascii="Palatino Linotype" w:hAnsi="Palatino Linotype"/>
+          <w:b/>
+          <w:bCs/>
+          <w:color w:val="1F3864" w:themeColor="accent1" w:themeShade="80"/>
+          <w:sz w:val="28"/>
+          <w:szCs w:val="28"/>
+        </w:rPr>
+        <w:drawing>
+          <wp:inline distT="0" distB="0" distL="0" distR="0" wp14:anchorId="3536F4E8" wp14:editId="33C6038B">
+            <wp:extent cx="5981700" cy="2797212"/>
+            <wp:effectExtent l="0" t="0" r="0" b="3175"/>
+            <wp:docPr id="60" name="Picture 60" descr="Text, application&#10;&#10;Description automatically generated"/>
+            <wp:cNvGraphicFramePr>
+              <a:graphicFrameLocks xmlns:a="http://schemas.openxmlformats.org/drawingml/2006/main" noChangeAspect="1"/>
+            </wp:cNvGraphicFramePr>
+            <a:graphic xmlns:a="http://schemas.openxmlformats.org/drawingml/2006/main">
+              <a:graphicData uri="http://schemas.openxmlformats.org/drawingml/2006/picture">
+                <pic:pic xmlns:pic="http://schemas.openxmlformats.org/drawingml/2006/picture">
+                  <pic:nvPicPr>
+                    <pic:cNvPr id="60" name="Picture 60" descr="Text, application&#10;&#10;Description automatically generated"/>
+                    <pic:cNvPicPr/>
+                  </pic:nvPicPr>
+                  <pic:blipFill>
+                    <a:blip r:embed="rId39"/>
+                    <a:stretch>
+                      <a:fillRect/>
+                    </a:stretch>
+                  </pic:blipFill>
+                  <pic:spPr>
+                    <a:xfrm>
+                      <a:off x="0" y="0"/>
+                      <a:ext cx="5984788" cy="2798656"/>
+                    </a:xfrm>
+                    <a:prstGeom prst="rect">
+                      <a:avLst/>
+                    </a:prstGeom>
+                  </pic:spPr>
+                </pic:pic>
+              </a:graphicData>
+            </a:graphic>
+          </wp:inline>
+        </w:drawing>
+      </w:r>
+    </w:p>
+    <w:p>
+      <w:pPr>
+        <w:rPr>
+          <w:rFonts w:asciiTheme="majorHAnsi" w:eastAsiaTheme="majorEastAsia" w:hAnsiTheme="majorHAnsi" w:cstheme="majorBidi"/>
+          <w:b/>
+          <w:bCs/>
+          <w:sz w:val="28"/>
+          <w:szCs w:val="28"/>
+        </w:rPr>
+      </w:pPr>
+      <w:r>
+        <w:br w:type="page"/>
+      </w:r>
+    </w:p>
+    <w:p>
+      <w:pPr>
+        <w:pStyle w:val="Heading2"/>
+      </w:pPr>
+      <w:r>
+        <w:lastRenderedPageBreak/>
+        <w:t xml:space="preserve">Section </w:t>
+      </w:r>
+      <w:r>
+        <w:t>3</w:t>
+      </w:r>
+      <w:r>
+        <w:t xml:space="preserve"> - </w:t>
+      </w:r>
+      <w:r>
+        <w:t>Interfaces</w:t>
+      </w:r>
+    </w:p>
+    <w:p>
+      <w:pPr>
+        <w:pStyle w:val="Heading3"/>
+      </w:pPr>
+      <w:r>
+        <w:t>Output Example</w:t>
+      </w:r>
+    </w:p>
+    <w:p>
+      <w:r>
+        <w:drawing>
+          <wp:inline distT="0" distB="0" distL="0" distR="0" wp14:anchorId="1A840B2E" wp14:editId="23ABA311">
+            <wp:extent cx="1536700" cy="673100"/>
+            <wp:effectExtent l="0" t="0" r="6350" b="0"/>
+            <wp:docPr id="62" name="Picture 62" descr="Text&#10;&#10;Description automatically generated"/>
+            <wp:cNvGraphicFramePr>
+              <a:graphicFrameLocks xmlns:a="http://schemas.openxmlformats.org/drawingml/2006/main" noChangeAspect="1"/>
+            </wp:cNvGraphicFramePr>
+            <a:graphic xmlns:a="http://schemas.openxmlformats.org/drawingml/2006/main">
+              <a:graphicData uri="http://schemas.openxmlformats.org/drawingml/2006/picture">
+                <pic:pic xmlns:pic="http://schemas.openxmlformats.org/drawingml/2006/picture">
+                  <pic:nvPicPr>
+                    <pic:cNvPr id="62" name="Picture 62" descr="Text&#10;&#10;Description automatically generated"/>
+                    <pic:cNvPicPr/>
+                  </pic:nvPicPr>
+                  <pic:blipFill rotWithShape="1">
+                    <a:blip r:embed="rId40"/>
+                    <a:srcRect t="1515" r="42586" b="58334"/>
+                    <a:stretch/>
+                  </pic:blipFill>
+                  <pic:spPr bwMode="auto">
+                    <a:xfrm>
+                      <a:off x="0" y="0"/>
+                      <a:ext cx="1536916" cy="673194"/>
+                    </a:xfrm>
+                    <a:prstGeom prst="rect">
+                      <a:avLst/>
+                    </a:prstGeom>
+                    <a:ln>
+                      <a:noFill/>
+                    </a:ln>
+                    <a:extLst>
+                      <a:ext uri="{53640926-AAD7-44D8-BBD7-CCE9431645EC}">
+                        <a14:shadowObscured xmlns:a14="http://schemas.microsoft.com/office/drawing/2010/main"/>
+                      </a:ext>
+                    </a:extLst>
+                  </pic:spPr>
+                </pic:pic>
+              </a:graphicData>
+            </a:graphic>
+          </wp:inline>
+        </w:drawing>
+      </w:r>
+    </w:p>
+    <w:p/>
+    <w:p>
+      <w:pPr>
+        <w:pStyle w:val="Heading3"/>
+      </w:pPr>
+      <w:r>
+        <w:t>Code Main Function</w:t>
+      </w:r>
+    </w:p>
+    <w:p>
+      <w:r>
+        <w:drawing>
+          <wp:inline distT="0" distB="0" distL="0" distR="0" wp14:anchorId="543E400A" wp14:editId="77B7ECCE">
+            <wp:extent cx="3568700" cy="920577"/>
+            <wp:effectExtent l="0" t="0" r="0" b="0"/>
+            <wp:docPr id="64" name="Picture 64" descr="Graphical user interface, text, application, email&#10;&#10;Description automatically generated"/>
+            <wp:cNvGraphicFramePr>
+              <a:graphicFrameLocks xmlns:a="http://schemas.openxmlformats.org/drawingml/2006/main" noChangeAspect="1"/>
+            </wp:cNvGraphicFramePr>
+            <a:graphic xmlns:a="http://schemas.openxmlformats.org/drawingml/2006/main">
+              <a:graphicData uri="http://schemas.openxmlformats.org/drawingml/2006/picture">
+                <pic:pic xmlns:pic="http://schemas.openxmlformats.org/drawingml/2006/picture">
+                  <pic:nvPicPr>
+                    <pic:cNvPr id="64" name="Picture 64" descr="Graphical user interface, text, application, email&#10;&#10;Description automatically generated"/>
+                    <pic:cNvPicPr/>
+                  </pic:nvPicPr>
+                  <pic:blipFill rotWithShape="1">
+                    <a:blip r:embed="rId41"/>
+                    <a:srcRect t="19617" b="14536"/>
+                    <a:stretch/>
+                  </pic:blipFill>
+                  <pic:spPr bwMode="auto">
+                    <a:xfrm>
+                      <a:off x="0" y="0"/>
+                      <a:ext cx="3596117" cy="927650"/>
+                    </a:xfrm>
+                    <a:prstGeom prst="rect">
+                      <a:avLst/>
+                    </a:prstGeom>
+                    <a:ln>
+                      <a:noFill/>
+                    </a:ln>
+                    <a:extLst>
+                      <a:ext uri="{53640926-AAD7-44D8-BBD7-CCE9431645EC}">
+                        <a14:shadowObscured xmlns:a14="http://schemas.microsoft.com/office/drawing/2010/main"/>
+                      </a:ext>
+                    </a:extLst>
+                  </pic:spPr>
+                </pic:pic>
+              </a:graphicData>
+            </a:graphic>
+          </wp:inline>
+        </w:drawing>
+      </w:r>
+    </w:p>
+    <w:p>
+      <w:pPr>
+        <w:pStyle w:val="Heading3"/>
+        <w:ind w:left="0"/>
+      </w:pPr>
+      <w:r>
+        <w:t xml:space="preserve"> </w:t>
+      </w:r>
+      <w:r>
+        <w:t>Code Sample</w:t>
+      </w:r>
+      <w:r>
+        <w:t>s</w:t>
+      </w:r>
+      <w:r>
+        <w:t xml:space="preserve"> </w:t>
+      </w:r>
+    </w:p>
+    <w:p>
+      <w:pPr>
+        <w:rPr>
+          <w:rFonts w:ascii="Palatino Linotype" w:hAnsi="Palatino Linotype"/>
+          <w:b/>
+          <w:bCs/>
+          <w:color w:val="1F3864" w:themeColor="accent1" w:themeShade="80"/>
+          <w:sz w:val="28"/>
+          <w:szCs w:val="28"/>
+        </w:rPr>
+      </w:pPr>
+      <w:r>
+        <w:drawing>
+          <wp:inline distT="0" distB="0" distL="0" distR="0" wp14:anchorId="3B8BB177" wp14:editId="056E8C78">
+            <wp:extent cx="3708400" cy="2448495"/>
+            <wp:effectExtent l="0" t="0" r="6350" b="9525"/>
+            <wp:docPr id="63" name="Picture 63" descr="Graphical user interface, text&#10;&#10;Description automatically generated"/>
+            <wp:cNvGraphicFramePr>
+              <a:graphicFrameLocks xmlns:a="http://schemas.openxmlformats.org/drawingml/2006/main" noChangeAspect="1"/>
+            </wp:cNvGraphicFramePr>
+            <a:graphic xmlns:a="http://schemas.openxmlformats.org/drawingml/2006/main">
+              <a:graphicData uri="http://schemas.openxmlformats.org/drawingml/2006/picture">
+                <pic:pic xmlns:pic="http://schemas.openxmlformats.org/drawingml/2006/picture">
+                  <pic:nvPicPr>
+                    <pic:cNvPr id="63" name="Picture 63" descr="Graphical user interface, text&#10;&#10;Description automatically generated"/>
+                    <pic:cNvPicPr/>
+                  </pic:nvPicPr>
+                  <pic:blipFill rotWithShape="1">
+                    <a:blip r:embed="rId42"/>
+                    <a:srcRect b="14629"/>
+                    <a:stretch/>
+                  </pic:blipFill>
+                  <pic:spPr bwMode="auto">
+                    <a:xfrm>
+                      <a:off x="0" y="0"/>
+                      <a:ext cx="3721040" cy="2456841"/>
+                    </a:xfrm>
+                    <a:prstGeom prst="rect">
+                      <a:avLst/>
+                    </a:prstGeom>
+                    <a:ln>
+                      <a:noFill/>
+                    </a:ln>
+                    <a:extLst>
+                      <a:ext uri="{53640926-AAD7-44D8-BBD7-CCE9431645EC}">
+                        <a14:shadowObscured xmlns:a14="http://schemas.microsoft.com/office/drawing/2010/main"/>
+                      </a:ext>
+                    </a:extLst>
+                  </pic:spPr>
+                </pic:pic>
+              </a:graphicData>
+            </a:graphic>
+          </wp:inline>
+        </w:drawing>
+      </w:r>
+    </w:p>
+    <w:p>
+      <w:pPr>
+        <w:rPr>
+          <w:rFonts w:ascii="Palatino Linotype" w:hAnsi="Palatino Linotype"/>
+          <w:b/>
+          <w:bCs/>
+          <w:color w:val="1F3864" w:themeColor="accent1" w:themeShade="80"/>
+          <w:sz w:val="28"/>
+          <w:szCs w:val="28"/>
+        </w:rPr>
+      </w:pPr>
+      <w:r>
+        <w:rPr>
+          <w:rFonts w:ascii="Palatino Linotype" w:hAnsi="Palatino Linotype"/>
+          <w:b/>
+          <w:bCs/>
+          <w:color w:val="1F3864" w:themeColor="accent1" w:themeShade="80"/>
+          <w:sz w:val="28"/>
+          <w:szCs w:val="28"/>
+        </w:rPr>
+        <w:drawing>
+          <wp:inline distT="0" distB="0" distL="0" distR="0" wp14:anchorId="4426DA25" wp14:editId="2679BDD9">
+            <wp:extent cx="4183238" cy="2590800"/>
+            <wp:effectExtent l="0" t="0" r="8255" b="0"/>
+            <wp:docPr id="65" name="Picture 65" descr="Graphical user interface, text, application&#10;&#10;Description automatically generated"/>
+            <wp:cNvGraphicFramePr>
+              <a:graphicFrameLocks xmlns:a="http://schemas.openxmlformats.org/drawingml/2006/main" noChangeAspect="1"/>
+            </wp:cNvGraphicFramePr>
+            <a:graphic xmlns:a="http://schemas.openxmlformats.org/drawingml/2006/main">
+              <a:graphicData uri="http://schemas.openxmlformats.org/drawingml/2006/picture">
+                <pic:pic xmlns:pic="http://schemas.openxmlformats.org/drawingml/2006/picture">
+                  <pic:nvPicPr>
+                    <pic:cNvPr id="65" name="Picture 65" descr="Graphical user interface, text, application&#10;&#10;Description automatically generated"/>
+                    <pic:cNvPicPr/>
+                  </pic:nvPicPr>
+                  <pic:blipFill>
+                    <a:blip r:embed="rId43"/>
+                    <a:stretch>
+                      <a:fillRect/>
+                    </a:stretch>
+                  </pic:blipFill>
+                  <pic:spPr>
+                    <a:xfrm>
+                      <a:off x="0" y="0"/>
+                      <a:ext cx="4214895" cy="2610406"/>
+                    </a:xfrm>
+                    <a:prstGeom prst="rect">
+                      <a:avLst/>
+                    </a:prstGeom>
+                  </pic:spPr>
+                </pic:pic>
+              </a:graphicData>
+            </a:graphic>
+          </wp:inline>
+        </w:drawing>
+      </w:r>
+    </w:p>
+    <w:p>
+      <w:pPr>
+        <w:pStyle w:val="Heading2"/>
+      </w:pPr>
+      <w:r>
+        <w:lastRenderedPageBreak/>
+        <w:t xml:space="preserve">Section </w:t>
+      </w:r>
+      <w:r>
+        <w:t>4</w:t>
+      </w:r>
+      <w:r>
+        <w:t xml:space="preserve"> - Events</w:t>
+      </w:r>
+    </w:p>
+    <w:p>
+      <w:pPr>
+        <w:pStyle w:val="Heading3"/>
+      </w:pPr>
+      <w:r>
+        <w:t>Output Example</w:t>
+      </w:r>
+    </w:p>
+    <w:p>
+      <w:r>
+        <w:drawing>
+          <wp:inline distT="0" distB="0" distL="0" distR="0" wp14:anchorId="71E38090" wp14:editId="047EB4F2">
+            <wp:extent cx="5918200" cy="2656840"/>
+            <wp:effectExtent l="0" t="0" r="6350" b="0"/>
+            <wp:docPr id="69" name="Picture 69" descr="Text&#10;&#10;Description automatically generated"/>
+            <wp:cNvGraphicFramePr>
+              <a:graphicFrameLocks xmlns:a="http://schemas.openxmlformats.org/drawingml/2006/main" noChangeAspect="1"/>
+            </wp:cNvGraphicFramePr>
+            <a:graphic xmlns:a="http://schemas.openxmlformats.org/drawingml/2006/main">
+              <a:graphicData uri="http://schemas.openxmlformats.org/drawingml/2006/picture">
+                <pic:pic xmlns:pic="http://schemas.openxmlformats.org/drawingml/2006/picture">
+                  <pic:nvPicPr>
+                    <pic:cNvPr id="69" name="Picture 69" descr="Text&#10;&#10;Description automatically generated"/>
+                    <pic:cNvPicPr/>
+                  </pic:nvPicPr>
+                  <pic:blipFill rotWithShape="1">
+                    <a:blip r:embed="rId44"/>
+                    <a:srcRect l="428"/>
+                    <a:stretch/>
+                  </pic:blipFill>
+                  <pic:spPr bwMode="auto">
+                    <a:xfrm>
+                      <a:off x="0" y="0"/>
+                      <a:ext cx="5918200" cy="2656840"/>
+                    </a:xfrm>
+                    <a:prstGeom prst="rect">
+                      <a:avLst/>
+                    </a:prstGeom>
+                    <a:ln>
+                      <a:noFill/>
+                    </a:ln>
+                    <a:extLst>
+                      <a:ext uri="{53640926-AAD7-44D8-BBD7-CCE9431645EC}">
+                        <a14:shadowObscured xmlns:a14="http://schemas.microsoft.com/office/drawing/2010/main"/>
+                      </a:ext>
+                    </a:extLst>
+                  </pic:spPr>
+                </pic:pic>
+              </a:graphicData>
+            </a:graphic>
+          </wp:inline>
+        </w:drawing>
+      </w:r>
+    </w:p>
+    <w:p/>
+    <w:p>
+      <w:pPr>
+        <w:pStyle w:val="Heading3"/>
+      </w:pPr>
+      <w:r>
+        <w:t>Code Main Function</w:t>
+      </w:r>
+    </w:p>
+    <w:p>
+      <w:r>
+        <w:drawing>
+          <wp:inline distT="0" distB="0" distL="0" distR="0" wp14:anchorId="6F9635BD" wp14:editId="7E129C1F">
+            <wp:extent cx="5016251" cy="2374900"/>
+            <wp:effectExtent l="0" t="0" r="0" b="6350"/>
+            <wp:docPr id="68" name="Picture 68" descr="Graphical user interface, text, application&#10;&#10;Description automatically generated"/>
+            <wp:cNvGraphicFramePr>
+              <a:graphicFrameLocks xmlns:a="http://schemas.openxmlformats.org/drawingml/2006/main" noChangeAspect="1"/>
+            </wp:cNvGraphicFramePr>
+            <a:graphic xmlns:a="http://schemas.openxmlformats.org/drawingml/2006/main">
+              <a:graphicData uri="http://schemas.openxmlformats.org/drawingml/2006/picture">
+                <pic:pic xmlns:pic="http://schemas.openxmlformats.org/drawingml/2006/picture">
+                  <pic:nvPicPr>
+                    <pic:cNvPr id="68" name="Picture 68" descr="Graphical user interface, text, application&#10;&#10;Description automatically generated"/>
+                    <pic:cNvPicPr/>
+                  </pic:nvPicPr>
+                  <pic:blipFill>
+                    <a:blip r:embed="rId45"/>
+                    <a:stretch>
+                      <a:fillRect/>
+                    </a:stretch>
+                  </pic:blipFill>
+                  <pic:spPr>
+                    <a:xfrm>
+                      <a:off x="0" y="0"/>
+                      <a:ext cx="5019657" cy="2376513"/>
+                    </a:xfrm>
+                    <a:prstGeom prst="rect">
+                      <a:avLst/>
+                    </a:prstGeom>
+                  </pic:spPr>
+                </pic:pic>
+              </a:graphicData>
+            </a:graphic>
+          </wp:inline>
+        </w:drawing>
+      </w:r>
+    </w:p>
+    <w:p/>
+    <w:p>
+      <w:pPr>
+        <w:pStyle w:val="Heading3"/>
+        <w:ind w:left="0"/>
+      </w:pPr>
+      <w:r>
+        <w:lastRenderedPageBreak/>
+        <w:t xml:space="preserve"> </w:t>
+      </w:r>
+      <w:r>
+        <w:t xml:space="preserve">Code Sample </w:t>
+      </w:r>
+    </w:p>
+    <w:p>
+      <w:pPr>
+        <w:rPr>
+          <w:rFonts w:ascii="Palatino Linotype" w:hAnsi="Palatino Linotype"/>
+          <w:b/>
+          <w:bCs/>
+          <w:color w:val="1F3864" w:themeColor="accent1" w:themeShade="80"/>
+          <w:sz w:val="28"/>
+          <w:szCs w:val="28"/>
+        </w:rPr>
+      </w:pPr>
+      <w:r>
+        <w:drawing>
+          <wp:inline distT="0" distB="0" distL="0" distR="0" wp14:anchorId="4419C031" wp14:editId="7ECEE897">
+            <wp:extent cx="4914900" cy="4047441"/>
+            <wp:effectExtent l="0" t="0" r="0" b="0"/>
+            <wp:docPr id="66" name="Picture 66"/>
+            <wp:cNvGraphicFramePr>
+              <a:graphicFrameLocks xmlns:a="http://schemas.openxmlformats.org/drawingml/2006/main" noChangeAspect="1"/>
+            </wp:cNvGraphicFramePr>
+            <a:graphic xmlns:a="http://schemas.openxmlformats.org/drawingml/2006/main">
+              <a:graphicData uri="http://schemas.openxmlformats.org/drawingml/2006/picture">
+                <pic:pic xmlns:pic="http://schemas.openxmlformats.org/drawingml/2006/picture">
+                  <pic:nvPicPr>
+                    <pic:cNvPr id="1" name=""/>
+                    <pic:cNvPicPr/>
+                  </pic:nvPicPr>
+                  <pic:blipFill>
+                    <a:blip r:embed="rId46"/>
+                    <a:stretch>
+                      <a:fillRect/>
+                    </a:stretch>
+                  </pic:blipFill>
+                  <pic:spPr>
+                    <a:xfrm>
+                      <a:off x="0" y="0"/>
+                      <a:ext cx="4922982" cy="4054097"/>
+                    </a:xfrm>
+                    <a:prstGeom prst="rect">
+                      <a:avLst/>
+                    </a:prstGeom>
+                  </pic:spPr>
+                </pic:pic>
+              </a:graphicData>
+            </a:graphic>
+          </wp:inline>
+        </w:drawing>
+      </w:r>
+    </w:p>
+    <w:p>
+      <w:pPr>
+        <w:rPr>
+          <w:rFonts w:ascii="Palatino Linotype" w:hAnsi="Palatino Linotype"/>
+          <w:b/>
+          <w:bCs/>
+          <w:color w:val="1F3864" w:themeColor="accent1" w:themeShade="80"/>
+          <w:sz w:val="28"/>
+          <w:szCs w:val="28"/>
+        </w:rPr>
+      </w:pPr>
+      <w:r>
+        <w:rPr>
+          <w:rFonts w:ascii="Palatino Linotype" w:hAnsi="Palatino Linotype"/>
+          <w:b/>
+          <w:bCs/>
+          <w:color w:val="1F3864" w:themeColor="accent1" w:themeShade="80"/>
+          <w:sz w:val="28"/>
+          <w:szCs w:val="28"/>
+        </w:rPr>
+        <w:drawing>
+          <wp:inline distT="0" distB="0" distL="0" distR="0" wp14:anchorId="6B3074A4" wp14:editId="5A9E99C9">
+            <wp:extent cx="5943600" cy="3313430"/>
+            <wp:effectExtent l="0" t="0" r="0" b="1270"/>
+            <wp:docPr id="67" name="Picture 67" descr="Graphical user interface, text, application, email&#10;&#10;Description automatically generated"/>
+            <wp:cNvGraphicFramePr>
+              <a:graphicFrameLocks xmlns:a="http://schemas.openxmlformats.org/drawingml/2006/main" noChangeAspect="1"/>
+            </wp:cNvGraphicFramePr>
+            <a:graphic xmlns:a="http://schemas.openxmlformats.org/drawingml/2006/main">
+              <a:graphicData uri="http://schemas.openxmlformats.org/drawingml/2006/picture">
+                <pic:pic xmlns:pic="http://schemas.openxmlformats.org/drawingml/2006/picture">
+                  <pic:nvPicPr>
+                    <pic:cNvPr id="67" name="Picture 67" descr="Graphical user interface, text, application, email&#10;&#10;Description automatically generated"/>
+                    <pic:cNvPicPr/>
+                  </pic:nvPicPr>
+                  <pic:blipFill>
+                    <a:blip r:embed="rId47"/>
+                    <a:stretch>
+                      <a:fillRect/>
+                    </a:stretch>
+                  </pic:blipFill>
+                  <pic:spPr>
+                    <a:xfrm>
+                      <a:off x="0" y="0"/>
+                      <a:ext cx="5943600" cy="3313430"/>
+                    </a:xfrm>
+                    <a:prstGeom prst="rect">
+                      <a:avLst/>
+                    </a:prstGeom>
+                  </pic:spPr>
+                </pic:pic>
+              </a:graphicData>
+            </a:graphic>
+          </wp:inline>
+        </w:drawing>
       </w:r>
     </w:p>
     <w:sectPr>
-      <w:headerReference w:type="default" r:id="rId26"/>
-      <w:footerReference w:type="default" r:id="rId27"/>
-      <w:footerReference w:type="first" r:id="rId28"/>
+      <w:headerReference w:type="default" r:id="rId48"/>
+      <w:footerReference w:type="default" r:id="rId49"/>
+      <w:footerReference w:type="first" r:id="rId50"/>
       <w:pgSz w:w="12240" w:h="15840"/>
       <w:pgMar w:top="1422" w:right="1440" w:bottom="864" w:left="1440" w:header="720" w:footer="720" w:gutter="0"/>
       <w:pgNumType w:start="1"/>
@@ -1605,10 +3010,97 @@
 <w:numbering xmlns:wpc="http://schemas.microsoft.com/office/word/2010/wordprocessingCanvas" xmlns:cx="http://schemas.microsoft.com/office/drawing/2014/chartex" xmlns:cx1="http://schemas.microsoft.com/office/drawing/2015/9/8/chartex" xmlns:cx2="http://schemas.microsoft.com/office/drawing/2015/10/21/chartex" xmlns:cx3="http://schemas.microsoft.com/office/drawing/2016/5/9/chartex" xmlns:cx4="http://schemas.microsoft.com/office/drawing/2016/5/10/chartex" xmlns:cx5="http://schemas.microsoft.com/office/drawing/2016/5/11/chartex" xmlns:cx6="http://schemas.microsoft.com/office/drawing/2016/5/12/chartex" xmlns:cx7="http://schemas.microsoft.com/office/drawing/2016/5/13/chartex" xmlns:cx8="http://schemas.microsoft.com/office/drawing/2016/5/14/chartex" xmlns:mc="http://schemas.openxmlformats.org/markup-compatibility/2006" xmlns:aink="http://schemas.microsoft.com/office/drawing/2016/ink" xmlns:am3d="http://schemas.microsoft.com/office/drawing/2017/model3d" xmlns:o="urn:schemas-microsoft-com:office:office" xmlns:oel="http://schemas.microsoft.com/office/2019/extlst" xmlns:r="http://schemas.openxmlformats.org/officeDocument/2006/relationships" xmlns:m="http://schemas.openxmlformats.org/officeDocument/2006/math" xmlns:v="urn:schemas-microsoft-com:vml" xmlns:wp14="http://schemas.microsoft.com/office/word/2010/wordprocessingDrawing" xmlns:wp="http://schemas.openxmlformats.org/drawingml/2006/wordprocessingDrawing" xmlns:w10="urn:schemas-microsoft-com:office:word" xmlns:w="http://schemas.openxmlformats.org/wordprocessingml/2006/main" xmlns:w14="http://schemas.microsoft.com/office/word/2010/wordml" xmlns:w15="http://schemas.microsoft.com/office/word/2012/wordml" xmlns:w16cex="http://schemas.microsoft.com/office/word/2018/wordml/cex" xmlns:w16cid="http://schemas.microsoft.com/office/word/2016/wordml/cid" xmlns:w16="http://schemas.microsoft.com/office/word/2018/wordml" xmlns:w16sdtdh="http://schemas.microsoft.com/office/word/2020/wordml/sdtdatahash" xmlns:w16se="http://schemas.microsoft.com/office/word/2015/wordml/symex" xmlns:wpg="http://schemas.microsoft.com/office/word/2010/wordprocessingGroup" xmlns:wpi="http://schemas.microsoft.com/office/word/2010/wordprocessingInk" xmlns:wne="http://schemas.microsoft.com/office/word/2006/wordml" xmlns:wps="http://schemas.microsoft.com/office/word/2010/wordprocessingShape" mc:Ignorable="w14 w15 w16se w16cid w16 w16cex w16sdtdh wp14">
   <w:numPicBullet w:numPicBulletId="0">
     <w:pict>
-      <v:rect id="_x0000_i1054" style="width:0;height:1.5pt" o:hralign="center" o:bullet="t" o:hrstd="t" o:hr="t" fillcolor="#a0a0a0" stroked="f"/>
+      <v:rect id="_x0000_i1454" style="width:0;height:1.5pt" o:hralign="center" o:bullet="t" o:hrstd="t" o:hr="t" fillcolor="#a0a0a0" stroked="f"/>
     </w:pict>
   </w:numPicBullet>
   <w:abstractNum w:abstractNumId="0" w15:restartNumberingAfterBreak="0">
+    <w:nsid w:val="03713D43"/>
+    <w:multiLevelType w:val="hybridMultilevel"/>
+    <w:tmpl w:val="8A1CF49C"/>
+    <w:lvl w:ilvl="0" w:tplc="AE4AEBD8">
+      <w:start w:val="1"/>
+      <w:numFmt w:val="upperRoman"/>
+      <w:pStyle w:val="Heading4"/>
+      <w:lvlText w:val="%1."/>
+      <w:lvlJc w:val="right"/>
+      <w:pPr>
+        <w:ind w:left="720" w:hanging="360"/>
+      </w:pPr>
+    </w:lvl>
+    <w:lvl w:ilvl="1" w:tplc="10090019" w:tentative="1">
+      <w:start w:val="1"/>
+      <w:numFmt w:val="lowerLetter"/>
+      <w:lvlText w:val="%2."/>
+      <w:lvlJc w:val="left"/>
+      <w:pPr>
+        <w:ind w:left="1440" w:hanging="360"/>
+      </w:pPr>
+    </w:lvl>
+    <w:lvl w:ilvl="2" w:tplc="1009001B" w:tentative="1">
+      <w:start w:val="1"/>
+      <w:numFmt w:val="lowerRoman"/>
+      <w:lvlText w:val="%3."/>
+      <w:lvlJc w:val="right"/>
+      <w:pPr>
+        <w:ind w:left="2160" w:hanging="180"/>
+      </w:pPr>
+    </w:lvl>
+    <w:lvl w:ilvl="3" w:tplc="1009000F" w:tentative="1">
+      <w:start w:val="1"/>
+      <w:numFmt w:val="decimal"/>
+      <w:lvlText w:val="%4."/>
+      <w:lvlJc w:val="left"/>
+      <w:pPr>
+        <w:ind w:left="2880" w:hanging="360"/>
+      </w:pPr>
+    </w:lvl>
+    <w:lvl w:ilvl="4" w:tplc="10090019" w:tentative="1">
+      <w:start w:val="1"/>
+      <w:numFmt w:val="lowerLetter"/>
+      <w:lvlText w:val="%5."/>
+      <w:lvlJc w:val="left"/>
+      <w:pPr>
+        <w:ind w:left="3600" w:hanging="360"/>
+      </w:pPr>
+    </w:lvl>
+    <w:lvl w:ilvl="5" w:tplc="1009001B" w:tentative="1">
+      <w:start w:val="1"/>
+      <w:numFmt w:val="lowerRoman"/>
+      <w:lvlText w:val="%6."/>
+      <w:lvlJc w:val="right"/>
+      <w:pPr>
+        <w:ind w:left="4320" w:hanging="180"/>
+      </w:pPr>
+    </w:lvl>
+    <w:lvl w:ilvl="6" w:tplc="1009000F" w:tentative="1">
+      <w:start w:val="1"/>
+      <w:numFmt w:val="decimal"/>
+      <w:lvlText w:val="%7."/>
+      <w:lvlJc w:val="left"/>
+      <w:pPr>
+        <w:ind w:left="5040" w:hanging="360"/>
+      </w:pPr>
+    </w:lvl>
+    <w:lvl w:ilvl="7" w:tplc="10090019" w:tentative="1">
+      <w:start w:val="1"/>
+      <w:numFmt w:val="lowerLetter"/>
+      <w:lvlText w:val="%8."/>
+      <w:lvlJc w:val="left"/>
+      <w:pPr>
+        <w:ind w:left="5760" w:hanging="360"/>
+      </w:pPr>
+    </w:lvl>
+    <w:lvl w:ilvl="8" w:tplc="1009001B" w:tentative="1">
+      <w:start w:val="1"/>
+      <w:numFmt w:val="lowerRoman"/>
+      <w:lvlText w:val="%9."/>
+      <w:lvlJc w:val="right"/>
+      <w:pPr>
+        <w:ind w:left="6480" w:hanging="180"/>
+      </w:pPr>
+    </w:lvl>
+  </w:abstractNum>
+  <w:abstractNum w:abstractNumId="1" w15:restartNumberingAfterBreak="0">
     <w:nsid w:val="05BC3CC6"/>
     <w:multiLevelType w:val="hybridMultilevel"/>
     <w:tmpl w:val="536A8352"/>
@@ -1697,7 +3189,7 @@
       </w:pPr>
     </w:lvl>
   </w:abstractNum>
-  <w:abstractNum w:abstractNumId="1" w15:restartNumberingAfterBreak="0">
+  <w:abstractNum w:abstractNumId="2" w15:restartNumberingAfterBreak="0">
     <w:nsid w:val="071F5D9F"/>
     <w:multiLevelType w:val="hybridMultilevel"/>
     <w:tmpl w:val="7BC80D88"/>
@@ -1786,7 +3278,7 @@
       </w:pPr>
     </w:lvl>
   </w:abstractNum>
-  <w:abstractNum w:abstractNumId="2" w15:restartNumberingAfterBreak="0">
+  <w:abstractNum w:abstractNumId="3" w15:restartNumberingAfterBreak="0">
     <w:nsid w:val="094370D8"/>
     <w:multiLevelType w:val="hybridMultilevel"/>
     <w:tmpl w:val="7DDCD85A"/>
@@ -1898,7 +3390,7 @@
       </w:rPr>
     </w:lvl>
   </w:abstractNum>
-  <w:abstractNum w:abstractNumId="3" w15:restartNumberingAfterBreak="0">
+  <w:abstractNum w:abstractNumId="4" w15:restartNumberingAfterBreak="0">
     <w:nsid w:val="0A7B34F8"/>
     <w:multiLevelType w:val="multilevel"/>
     <w:tmpl w:val="8C5E5C4A"/>
@@ -2011,7 +3503,7 @@
       </w:pPr>
     </w:lvl>
   </w:abstractNum>
-  <w:abstractNum w:abstractNumId="4" w15:restartNumberingAfterBreak="0">
+  <w:abstractNum w:abstractNumId="5" w15:restartNumberingAfterBreak="0">
     <w:nsid w:val="0C525439"/>
     <w:multiLevelType w:val="multilevel"/>
     <w:tmpl w:val="8C5E5C4A"/>
@@ -2124,7 +3616,96 @@
       </w:pPr>
     </w:lvl>
   </w:abstractNum>
-  <w:abstractNum w:abstractNumId="5" w15:restartNumberingAfterBreak="0">
+  <w:abstractNum w:abstractNumId="6" w15:restartNumberingAfterBreak="0">
+    <w:nsid w:val="0CF703CC"/>
+    <w:multiLevelType w:val="hybridMultilevel"/>
+    <w:tmpl w:val="A11636CE"/>
+    <w:lvl w:ilvl="0" w:tplc="39B66470">
+      <w:start w:val="1"/>
+      <w:numFmt w:val="lowerLetter"/>
+      <w:lvlText w:val="%1."/>
+      <w:lvlJc w:val="left"/>
+      <w:pPr>
+        <w:ind w:left="720" w:hanging="360"/>
+      </w:pPr>
+      <w:rPr>
+        <w:rFonts w:hint="default"/>
+      </w:rPr>
+    </w:lvl>
+    <w:lvl w:ilvl="1" w:tplc="10090019" w:tentative="1">
+      <w:start w:val="1"/>
+      <w:numFmt w:val="lowerLetter"/>
+      <w:lvlText w:val="%2."/>
+      <w:lvlJc w:val="left"/>
+      <w:pPr>
+        <w:ind w:left="1440" w:hanging="360"/>
+      </w:pPr>
+    </w:lvl>
+    <w:lvl w:ilvl="2" w:tplc="1009001B" w:tentative="1">
+      <w:start w:val="1"/>
+      <w:numFmt w:val="lowerRoman"/>
+      <w:lvlText w:val="%3."/>
+      <w:lvlJc w:val="right"/>
+      <w:pPr>
+        <w:ind w:left="2160" w:hanging="180"/>
+      </w:pPr>
+    </w:lvl>
+    <w:lvl w:ilvl="3" w:tplc="1009000F" w:tentative="1">
+      <w:start w:val="1"/>
+      <w:numFmt w:val="decimal"/>
+      <w:lvlText w:val="%4."/>
+      <w:lvlJc w:val="left"/>
+      <w:pPr>
+        <w:ind w:left="2880" w:hanging="360"/>
+      </w:pPr>
+    </w:lvl>
+    <w:lvl w:ilvl="4" w:tplc="10090019" w:tentative="1">
+      <w:start w:val="1"/>
+      <w:numFmt w:val="lowerLetter"/>
+      <w:lvlText w:val="%5."/>
+      <w:lvlJc w:val="left"/>
+      <w:pPr>
+        <w:ind w:left="3600" w:hanging="360"/>
+      </w:pPr>
+    </w:lvl>
+    <w:lvl w:ilvl="5" w:tplc="1009001B" w:tentative="1">
+      <w:start w:val="1"/>
+      <w:numFmt w:val="lowerRoman"/>
+      <w:lvlText w:val="%6."/>
+      <w:lvlJc w:val="right"/>
+      <w:pPr>
+        <w:ind w:left="4320" w:hanging="180"/>
+      </w:pPr>
+    </w:lvl>
+    <w:lvl w:ilvl="6" w:tplc="1009000F" w:tentative="1">
+      <w:start w:val="1"/>
+      <w:numFmt w:val="decimal"/>
+      <w:lvlText w:val="%7."/>
+      <w:lvlJc w:val="left"/>
+      <w:pPr>
+        <w:ind w:left="5040" w:hanging="360"/>
+      </w:pPr>
+    </w:lvl>
+    <w:lvl w:ilvl="7" w:tplc="10090019" w:tentative="1">
+      <w:start w:val="1"/>
+      <w:numFmt w:val="lowerLetter"/>
+      <w:lvlText w:val="%8."/>
+      <w:lvlJc w:val="left"/>
+      <w:pPr>
+        <w:ind w:left="5760" w:hanging="360"/>
+      </w:pPr>
+    </w:lvl>
+    <w:lvl w:ilvl="8" w:tplc="1009001B" w:tentative="1">
+      <w:start w:val="1"/>
+      <w:numFmt w:val="lowerRoman"/>
+      <w:lvlText w:val="%9."/>
+      <w:lvlJc w:val="right"/>
+      <w:pPr>
+        <w:ind w:left="6480" w:hanging="180"/>
+      </w:pPr>
+    </w:lvl>
+  </w:abstractNum>
+  <w:abstractNum w:abstractNumId="7" w15:restartNumberingAfterBreak="0">
     <w:nsid w:val="10C45043"/>
     <w:multiLevelType w:val="hybridMultilevel"/>
     <w:tmpl w:val="BDD29D0C"/>
@@ -2213,7 +3794,7 @@
       </w:pPr>
     </w:lvl>
   </w:abstractNum>
-  <w:abstractNum w:abstractNumId="6" w15:restartNumberingAfterBreak="0">
+  <w:abstractNum w:abstractNumId="8" w15:restartNumberingAfterBreak="0">
     <w:nsid w:val="12D70827"/>
     <w:multiLevelType w:val="hybridMultilevel"/>
     <w:tmpl w:val="D11A4A56"/>
@@ -2326,7 +3907,7 @@
       </w:rPr>
     </w:lvl>
   </w:abstractNum>
-  <w:abstractNum w:abstractNumId="7" w15:restartNumberingAfterBreak="0">
+  <w:abstractNum w:abstractNumId="9" w15:restartNumberingAfterBreak="0">
     <w:nsid w:val="15BC7C34"/>
     <w:multiLevelType w:val="hybridMultilevel"/>
     <w:tmpl w:val="C218C606"/>
@@ -2415,7 +3996,7 @@
       </w:pPr>
     </w:lvl>
   </w:abstractNum>
-  <w:abstractNum w:abstractNumId="8" w15:restartNumberingAfterBreak="0">
+  <w:abstractNum w:abstractNumId="10" w15:restartNumberingAfterBreak="0">
     <w:nsid w:val="16851FEC"/>
     <w:multiLevelType w:val="hybridMultilevel"/>
     <w:tmpl w:val="72C8C1B4"/>
@@ -2505,7 +4086,7 @@
       </w:pPr>
     </w:lvl>
   </w:abstractNum>
-  <w:abstractNum w:abstractNumId="9" w15:restartNumberingAfterBreak="0">
+  <w:abstractNum w:abstractNumId="11" w15:restartNumberingAfterBreak="0">
     <w:nsid w:val="18D55A6F"/>
     <w:multiLevelType w:val="hybridMultilevel"/>
     <w:tmpl w:val="23B42BA2"/>
@@ -2618,7 +4199,7 @@
       </w:rPr>
     </w:lvl>
   </w:abstractNum>
-  <w:abstractNum w:abstractNumId="10" w15:restartNumberingAfterBreak="0">
+  <w:abstractNum w:abstractNumId="12" w15:restartNumberingAfterBreak="0">
     <w:nsid w:val="19B4334A"/>
     <w:multiLevelType w:val="hybridMultilevel"/>
     <w:tmpl w:val="BA107AFA"/>
@@ -2731,7 +4312,7 @@
       </w:rPr>
     </w:lvl>
   </w:abstractNum>
-  <w:abstractNum w:abstractNumId="11" w15:restartNumberingAfterBreak="0">
+  <w:abstractNum w:abstractNumId="13" w15:restartNumberingAfterBreak="0">
     <w:nsid w:val="1CF81BD6"/>
     <w:multiLevelType w:val="multilevel"/>
     <w:tmpl w:val="0B6C8BC0"/>
@@ -2848,7 +4429,7 @@
       </w:pPr>
     </w:lvl>
   </w:abstractNum>
-  <w:abstractNum w:abstractNumId="12" w15:restartNumberingAfterBreak="0">
+  <w:abstractNum w:abstractNumId="14" w15:restartNumberingAfterBreak="0">
     <w:nsid w:val="1E6705A4"/>
     <w:multiLevelType w:val="multilevel"/>
     <w:tmpl w:val="6EFC1AE8"/>
@@ -2964,7 +4545,7 @@
       </w:pPr>
     </w:lvl>
   </w:abstractNum>
-  <w:abstractNum w:abstractNumId="13" w15:restartNumberingAfterBreak="0">
+  <w:abstractNum w:abstractNumId="15" w15:restartNumberingAfterBreak="0">
     <w:nsid w:val="1EA900E0"/>
     <w:multiLevelType w:val="hybridMultilevel"/>
     <w:tmpl w:val="1EC26950"/>
@@ -3053,7 +4634,7 @@
       </w:pPr>
     </w:lvl>
   </w:abstractNum>
-  <w:abstractNum w:abstractNumId="14" w15:restartNumberingAfterBreak="0">
+  <w:abstractNum w:abstractNumId="16" w15:restartNumberingAfterBreak="0">
     <w:nsid w:val="1F105FD4"/>
     <w:multiLevelType w:val="hybridMultilevel"/>
     <w:tmpl w:val="21DC5CCE"/>
@@ -3166,7 +4747,7 @@
       </w:rPr>
     </w:lvl>
   </w:abstractNum>
-  <w:abstractNum w:abstractNumId="15" w15:restartNumberingAfterBreak="0">
+  <w:abstractNum w:abstractNumId="17" w15:restartNumberingAfterBreak="0">
     <w:nsid w:val="24796BE2"/>
     <w:multiLevelType w:val="hybridMultilevel"/>
     <w:tmpl w:val="C9C88DD4"/>
@@ -3255,7 +4836,7 @@
       </w:pPr>
     </w:lvl>
   </w:abstractNum>
-  <w:abstractNum w:abstractNumId="16" w15:restartNumberingAfterBreak="0">
+  <w:abstractNum w:abstractNumId="18" w15:restartNumberingAfterBreak="0">
     <w:nsid w:val="28F61A82"/>
     <w:multiLevelType w:val="hybridMultilevel"/>
     <w:tmpl w:val="44D2ACA4"/>
@@ -3344,7 +4925,7 @@
       </w:pPr>
     </w:lvl>
   </w:abstractNum>
-  <w:abstractNum w:abstractNumId="17" w15:restartNumberingAfterBreak="0">
+  <w:abstractNum w:abstractNumId="19" w15:restartNumberingAfterBreak="0">
     <w:nsid w:val="2DA66681"/>
     <w:multiLevelType w:val="hybridMultilevel"/>
     <w:tmpl w:val="5D585DF4"/>
@@ -3433,7 +5014,7 @@
       </w:pPr>
     </w:lvl>
   </w:abstractNum>
-  <w:abstractNum w:abstractNumId="18" w15:restartNumberingAfterBreak="0">
+  <w:abstractNum w:abstractNumId="20" w15:restartNumberingAfterBreak="0">
     <w:nsid w:val="310661A6"/>
     <w:multiLevelType w:val="hybridMultilevel"/>
     <w:tmpl w:val="2BBC49EA"/>
@@ -3522,7 +5103,7 @@
       </w:pPr>
     </w:lvl>
   </w:abstractNum>
-  <w:abstractNum w:abstractNumId="19" w15:restartNumberingAfterBreak="0">
+  <w:abstractNum w:abstractNumId="21" w15:restartNumberingAfterBreak="0">
     <w:nsid w:val="31BB1A49"/>
     <w:multiLevelType w:val="multilevel"/>
     <w:tmpl w:val="8C5E5C4A"/>
@@ -3635,7 +5216,7 @@
       </w:pPr>
     </w:lvl>
   </w:abstractNum>
-  <w:abstractNum w:abstractNumId="20" w15:restartNumberingAfterBreak="0">
+  <w:abstractNum w:abstractNumId="22" w15:restartNumberingAfterBreak="0">
     <w:nsid w:val="37FD3451"/>
     <w:multiLevelType w:val="hybridMultilevel"/>
     <w:tmpl w:val="D1BA5AF8"/>
@@ -3727,7 +5308,7 @@
       </w:pPr>
     </w:lvl>
   </w:abstractNum>
-  <w:abstractNum w:abstractNumId="21" w15:restartNumberingAfterBreak="0">
+  <w:abstractNum w:abstractNumId="23" w15:restartNumberingAfterBreak="0">
     <w:nsid w:val="388209C0"/>
     <w:multiLevelType w:val="hybridMultilevel"/>
     <w:tmpl w:val="D03C4054"/>
@@ -3816,7 +5397,7 @@
       </w:pPr>
     </w:lvl>
   </w:abstractNum>
-  <w:abstractNum w:abstractNumId="22" w15:restartNumberingAfterBreak="0">
+  <w:abstractNum w:abstractNumId="24" w15:restartNumberingAfterBreak="0">
     <w:nsid w:val="38F01984"/>
     <w:multiLevelType w:val="hybridMultilevel"/>
     <w:tmpl w:val="45C86CCA"/>
@@ -3902,7 +5483,7 @@
       </w:pPr>
     </w:lvl>
   </w:abstractNum>
-  <w:abstractNum w:abstractNumId="23" w15:restartNumberingAfterBreak="0">
+  <w:abstractNum w:abstractNumId="25" w15:restartNumberingAfterBreak="0">
     <w:nsid w:val="39651EBB"/>
     <w:multiLevelType w:val="hybridMultilevel"/>
     <w:tmpl w:val="D0586AC8"/>
@@ -3991,7 +5572,7 @@
       </w:pPr>
     </w:lvl>
   </w:abstractNum>
-  <w:abstractNum w:abstractNumId="24" w15:restartNumberingAfterBreak="0">
+  <w:abstractNum w:abstractNumId="26" w15:restartNumberingAfterBreak="0">
     <w:nsid w:val="39BB6B72"/>
     <w:multiLevelType w:val="multilevel"/>
     <w:tmpl w:val="A8BE13B0"/>
@@ -4112,7 +5693,7 @@
       </w:pPr>
     </w:lvl>
   </w:abstractNum>
-  <w:abstractNum w:abstractNumId="25" w15:restartNumberingAfterBreak="0">
+  <w:abstractNum w:abstractNumId="27" w15:restartNumberingAfterBreak="0">
     <w:nsid w:val="3D0764A8"/>
     <w:multiLevelType w:val="hybridMultilevel"/>
     <w:tmpl w:val="7D604C4E"/>
@@ -4198,7 +5779,7 @@
       </w:pPr>
     </w:lvl>
   </w:abstractNum>
-  <w:abstractNum w:abstractNumId="26" w15:restartNumberingAfterBreak="0">
+  <w:abstractNum w:abstractNumId="28" w15:restartNumberingAfterBreak="0">
     <w:nsid w:val="400952F4"/>
     <w:multiLevelType w:val="hybridMultilevel"/>
     <w:tmpl w:val="2B942296"/>
@@ -4287,7 +5868,7 @@
       </w:pPr>
     </w:lvl>
   </w:abstractNum>
-  <w:abstractNum w:abstractNumId="27" w15:restartNumberingAfterBreak="0">
+  <w:abstractNum w:abstractNumId="29" w15:restartNumberingAfterBreak="0">
     <w:nsid w:val="476952F6"/>
     <w:multiLevelType w:val="hybridMultilevel"/>
     <w:tmpl w:val="271E1062"/>
@@ -4376,7 +5957,7 @@
       </w:pPr>
     </w:lvl>
   </w:abstractNum>
-  <w:abstractNum w:abstractNumId="28" w15:restartNumberingAfterBreak="0">
+  <w:abstractNum w:abstractNumId="30" w15:restartNumberingAfterBreak="0">
     <w:nsid w:val="489B2E85"/>
     <w:multiLevelType w:val="multilevel"/>
     <w:tmpl w:val="DF0AFBEC"/>
@@ -4495,7 +6076,7 @@
       </w:pPr>
     </w:lvl>
   </w:abstractNum>
-  <w:abstractNum w:abstractNumId="29" w15:restartNumberingAfterBreak="0">
+  <w:abstractNum w:abstractNumId="31" w15:restartNumberingAfterBreak="0">
     <w:nsid w:val="4B6C3897"/>
     <w:multiLevelType w:val="hybridMultilevel"/>
     <w:tmpl w:val="D1F8C6A6"/>
@@ -4584,7 +6165,7 @@
       </w:pPr>
     </w:lvl>
   </w:abstractNum>
-  <w:abstractNum w:abstractNumId="30" w15:restartNumberingAfterBreak="0">
+  <w:abstractNum w:abstractNumId="32" w15:restartNumberingAfterBreak="0">
     <w:nsid w:val="5135296E"/>
     <w:multiLevelType w:val="hybridMultilevel"/>
     <w:tmpl w:val="34A654EC"/>
@@ -4673,7 +6254,7 @@
       </w:pPr>
     </w:lvl>
   </w:abstractNum>
-  <w:abstractNum w:abstractNumId="31" w15:restartNumberingAfterBreak="0">
+  <w:abstractNum w:abstractNumId="33" w15:restartNumberingAfterBreak="0">
     <w:nsid w:val="56AA703F"/>
     <w:multiLevelType w:val="multilevel"/>
     <w:tmpl w:val="8C5E5C4A"/>
@@ -4786,7 +6367,7 @@
       </w:pPr>
     </w:lvl>
   </w:abstractNum>
-  <w:abstractNum w:abstractNumId="32" w15:restartNumberingAfterBreak="0">
+  <w:abstractNum w:abstractNumId="34" w15:restartNumberingAfterBreak="0">
     <w:nsid w:val="5B5106E5"/>
     <w:multiLevelType w:val="hybridMultilevel"/>
     <w:tmpl w:val="CAEEC1EC"/>
@@ -4875,7 +6456,7 @@
       </w:pPr>
     </w:lvl>
   </w:abstractNum>
-  <w:abstractNum w:abstractNumId="33" w15:restartNumberingAfterBreak="0">
+  <w:abstractNum w:abstractNumId="35" w15:restartNumberingAfterBreak="0">
     <w:nsid w:val="5BDF3605"/>
     <w:multiLevelType w:val="hybridMultilevel"/>
     <w:tmpl w:val="3932C214"/>
@@ -4964,7 +6545,7 @@
       </w:pPr>
     </w:lvl>
   </w:abstractNum>
-  <w:abstractNum w:abstractNumId="34" w15:restartNumberingAfterBreak="0">
+  <w:abstractNum w:abstractNumId="36" w15:restartNumberingAfterBreak="0">
     <w:nsid w:val="5F480E8F"/>
     <w:multiLevelType w:val="multilevel"/>
     <w:tmpl w:val="6EFC1AE8"/>
@@ -5080,7 +6661,7 @@
       </w:pPr>
     </w:lvl>
   </w:abstractNum>
-  <w:abstractNum w:abstractNumId="35" w15:restartNumberingAfterBreak="0">
+  <w:abstractNum w:abstractNumId="37" w15:restartNumberingAfterBreak="0">
     <w:nsid w:val="61FF4922"/>
     <w:multiLevelType w:val="hybridMultilevel"/>
     <w:tmpl w:val="F5707D64"/>
@@ -5193,7 +6774,7 @@
       </w:rPr>
     </w:lvl>
   </w:abstractNum>
-  <w:abstractNum w:abstractNumId="36" w15:restartNumberingAfterBreak="0">
+  <w:abstractNum w:abstractNumId="38" w15:restartNumberingAfterBreak="0">
     <w:nsid w:val="63707AE8"/>
     <w:multiLevelType w:val="hybridMultilevel"/>
     <w:tmpl w:val="CF7C7D30"/>
@@ -5306,7 +6887,7 @@
       </w:rPr>
     </w:lvl>
   </w:abstractNum>
-  <w:abstractNum w:abstractNumId="37" w15:restartNumberingAfterBreak="0">
+  <w:abstractNum w:abstractNumId="39" w15:restartNumberingAfterBreak="0">
     <w:nsid w:val="6A2C73E1"/>
     <w:multiLevelType w:val="multilevel"/>
     <w:tmpl w:val="8C5E5C4A"/>
@@ -5419,7 +7000,7 @@
       </w:pPr>
     </w:lvl>
   </w:abstractNum>
-  <w:abstractNum w:abstractNumId="38" w15:restartNumberingAfterBreak="0">
+  <w:abstractNum w:abstractNumId="40" w15:restartNumberingAfterBreak="0">
     <w:nsid w:val="6B086AC8"/>
     <w:multiLevelType w:val="hybridMultilevel"/>
     <w:tmpl w:val="A418DCF4"/>
@@ -5508,7 +7089,7 @@
       </w:pPr>
     </w:lvl>
   </w:abstractNum>
-  <w:abstractNum w:abstractNumId="39" w15:restartNumberingAfterBreak="0">
+  <w:abstractNum w:abstractNumId="41" w15:restartNumberingAfterBreak="0">
     <w:nsid w:val="6C640103"/>
     <w:multiLevelType w:val="hybridMultilevel"/>
     <w:tmpl w:val="2020D44C"/>
@@ -5597,7 +7178,7 @@
       </w:pPr>
     </w:lvl>
   </w:abstractNum>
-  <w:abstractNum w:abstractNumId="40" w15:restartNumberingAfterBreak="0">
+  <w:abstractNum w:abstractNumId="42" w15:restartNumberingAfterBreak="0">
     <w:nsid w:val="6C7A5DE8"/>
     <w:multiLevelType w:val="hybridMultilevel"/>
     <w:tmpl w:val="34A654EC"/>
@@ -5686,7 +7267,7 @@
       </w:pPr>
     </w:lvl>
   </w:abstractNum>
-  <w:abstractNum w:abstractNumId="41" w15:restartNumberingAfterBreak="0">
+  <w:abstractNum w:abstractNumId="43" w15:restartNumberingAfterBreak="0">
     <w:nsid w:val="734B452F"/>
     <w:multiLevelType w:val="hybridMultilevel"/>
     <w:tmpl w:val="AB02F3BC"/>
@@ -5799,7 +7380,7 @@
       </w:rPr>
     </w:lvl>
   </w:abstractNum>
-  <w:abstractNum w:abstractNumId="42" w15:restartNumberingAfterBreak="0">
+  <w:abstractNum w:abstractNumId="44" w15:restartNumberingAfterBreak="0">
     <w:nsid w:val="78D26680"/>
     <w:multiLevelType w:val="multilevel"/>
     <w:tmpl w:val="DF0AFBEC"/>
@@ -5918,7 +7499,7 @@
       </w:pPr>
     </w:lvl>
   </w:abstractNum>
-  <w:abstractNum w:abstractNumId="43" w15:restartNumberingAfterBreak="0">
+  <w:abstractNum w:abstractNumId="45" w15:restartNumberingAfterBreak="0">
     <w:nsid w:val="79D52389"/>
     <w:multiLevelType w:val="hybridMultilevel"/>
     <w:tmpl w:val="12DA8D6E"/>
@@ -6007,7 +7588,7 @@
       </w:pPr>
     </w:lvl>
   </w:abstractNum>
-  <w:abstractNum w:abstractNumId="44" w15:restartNumberingAfterBreak="0">
+  <w:abstractNum w:abstractNumId="46" w15:restartNumberingAfterBreak="0">
     <w:nsid w:val="7D493C6A"/>
     <w:multiLevelType w:val="hybridMultilevel"/>
     <w:tmpl w:val="9A263B8E"/>
@@ -6119,7 +7700,7 @@
       </w:rPr>
     </w:lvl>
   </w:abstractNum>
-  <w:abstractNum w:abstractNumId="45" w15:restartNumberingAfterBreak="0">
+  <w:abstractNum w:abstractNumId="47" w15:restartNumberingAfterBreak="0">
     <w:nsid w:val="7E4438A8"/>
     <w:multiLevelType w:val="hybridMultilevel"/>
     <w:tmpl w:val="6EF644E6"/>
@@ -6209,142 +7790,148 @@
     </w:lvl>
   </w:abstractNum>
   <w:num w:numId="1" w16cid:durableId="304699056">
+    <w:abstractNumId w:val="4"/>
+  </w:num>
+  <w:num w:numId="2" w16cid:durableId="830098418">
+    <w:abstractNumId w:val="13"/>
+  </w:num>
+  <w:num w:numId="3" w16cid:durableId="549192419">
+    <w:abstractNumId w:val="5"/>
+  </w:num>
+  <w:num w:numId="4" w16cid:durableId="889540123">
+    <w:abstractNumId w:val="36"/>
+  </w:num>
+  <w:num w:numId="5" w16cid:durableId="903834615">
+    <w:abstractNumId w:val="39"/>
+  </w:num>
+  <w:num w:numId="6" w16cid:durableId="1659380786">
+    <w:abstractNumId w:val="33"/>
+  </w:num>
+  <w:num w:numId="7" w16cid:durableId="1097678454">
+    <w:abstractNumId w:val="14"/>
+  </w:num>
+  <w:num w:numId="8" w16cid:durableId="1474130236">
+    <w:abstractNumId w:val="26"/>
+  </w:num>
+  <w:num w:numId="9" w16cid:durableId="1082800379">
+    <w:abstractNumId w:val="21"/>
+  </w:num>
+  <w:num w:numId="10" w16cid:durableId="859507288">
+    <w:abstractNumId w:val="2"/>
+  </w:num>
+  <w:num w:numId="11" w16cid:durableId="1503857141">
+    <w:abstractNumId w:val="41"/>
+  </w:num>
+  <w:num w:numId="12" w16cid:durableId="847062669">
+    <w:abstractNumId w:val="27"/>
+  </w:num>
+  <w:num w:numId="13" w16cid:durableId="1460874660">
+    <w:abstractNumId w:val="28"/>
+  </w:num>
+  <w:num w:numId="14" w16cid:durableId="359549581">
+    <w:abstractNumId w:val="30"/>
+  </w:num>
+  <w:num w:numId="15" w16cid:durableId="885263962">
+    <w:abstractNumId w:val="9"/>
+  </w:num>
+  <w:num w:numId="16" w16cid:durableId="2042320903">
+    <w:abstractNumId w:val="1"/>
+  </w:num>
+  <w:num w:numId="17" w16cid:durableId="436562190">
+    <w:abstractNumId w:val="31"/>
+  </w:num>
+  <w:num w:numId="18" w16cid:durableId="420419177">
+    <w:abstractNumId w:val="44"/>
+  </w:num>
+  <w:num w:numId="19" w16cid:durableId="653412807">
+    <w:abstractNumId w:val="38"/>
+  </w:num>
+  <w:num w:numId="20" w16cid:durableId="709766210">
+    <w:abstractNumId w:val="12"/>
+  </w:num>
+  <w:num w:numId="21" w16cid:durableId="1446735283">
+    <w:abstractNumId w:val="37"/>
+  </w:num>
+  <w:num w:numId="22" w16cid:durableId="708383965">
+    <w:abstractNumId w:val="10"/>
+  </w:num>
+  <w:num w:numId="23" w16cid:durableId="1824849930">
+    <w:abstractNumId w:val="32"/>
+  </w:num>
+  <w:num w:numId="24" w16cid:durableId="797770323">
+    <w:abstractNumId w:val="29"/>
+  </w:num>
+  <w:num w:numId="25" w16cid:durableId="1615164409">
+    <w:abstractNumId w:val="19"/>
+  </w:num>
+  <w:num w:numId="26" w16cid:durableId="1843353766">
+    <w:abstractNumId w:val="43"/>
+  </w:num>
+  <w:num w:numId="27" w16cid:durableId="1776360077">
+    <w:abstractNumId w:val="16"/>
+  </w:num>
+  <w:num w:numId="28" w16cid:durableId="1923250465">
     <w:abstractNumId w:val="3"/>
   </w:num>
-  <w:num w:numId="2" w16cid:durableId="830098418">
+  <w:num w:numId="29" w16cid:durableId="1308052168">
+    <w:abstractNumId w:val="46"/>
+  </w:num>
+  <w:num w:numId="30" w16cid:durableId="1847011095">
     <w:abstractNumId w:val="11"/>
   </w:num>
-  <w:num w:numId="3" w16cid:durableId="549192419">
-    <w:abstractNumId w:val="4"/>
+  <w:num w:numId="31" w16cid:durableId="1902716300">
+    <w:abstractNumId w:val="20"/>
   </w:num>
-  <w:num w:numId="4" w16cid:durableId="889540123">
+  <w:num w:numId="32" w16cid:durableId="124663044">
+    <w:abstractNumId w:val="15"/>
+  </w:num>
+  <w:num w:numId="33" w16cid:durableId="425732198">
+    <w:abstractNumId w:val="23"/>
+  </w:num>
+  <w:num w:numId="34" w16cid:durableId="258559952">
+    <w:abstractNumId w:val="18"/>
+  </w:num>
+  <w:num w:numId="35" w16cid:durableId="1838686729">
+    <w:abstractNumId w:val="42"/>
+  </w:num>
+  <w:num w:numId="36" w16cid:durableId="1574126526">
+    <w:abstractNumId w:val="47"/>
+  </w:num>
+  <w:num w:numId="37" w16cid:durableId="1564295057">
+    <w:abstractNumId w:val="17"/>
+  </w:num>
+  <w:num w:numId="38" w16cid:durableId="1077365517">
     <w:abstractNumId w:val="34"/>
   </w:num>
-  <w:num w:numId="5" w16cid:durableId="903834615">
-    <w:abstractNumId w:val="37"/>
+  <w:num w:numId="39" w16cid:durableId="1814133769">
+    <w:abstractNumId w:val="7"/>
   </w:num>
-  <w:num w:numId="6" w16cid:durableId="1659380786">
-    <w:abstractNumId w:val="31"/>
-  </w:num>
-  <w:num w:numId="7" w16cid:durableId="1097678454">
-    <w:abstractNumId w:val="12"/>
-  </w:num>
-  <w:num w:numId="8" w16cid:durableId="1474130236">
+  <w:num w:numId="40" w16cid:durableId="684475167">
     <w:abstractNumId w:val="24"/>
   </w:num>
-  <w:num w:numId="9" w16cid:durableId="1082800379">
-    <w:abstractNumId w:val="19"/>
+  <w:num w:numId="41" w16cid:durableId="557205983">
+    <w:abstractNumId w:val="22"/>
   </w:num>
-  <w:num w:numId="10" w16cid:durableId="859507288">
-    <w:abstractNumId w:val="1"/>
+  <w:num w:numId="42" w16cid:durableId="2013793384">
+    <w:abstractNumId w:val="8"/>
   </w:num>
-  <w:num w:numId="11" w16cid:durableId="1503857141">
-    <w:abstractNumId w:val="39"/>
+  <w:num w:numId="43" w16cid:durableId="526531846">
+    <w:abstractNumId w:val="35"/>
   </w:num>
-  <w:num w:numId="12" w16cid:durableId="847062669">
+  <w:num w:numId="44" w16cid:durableId="408188577">
+    <w:abstractNumId w:val="40"/>
+  </w:num>
+  <w:num w:numId="45" w16cid:durableId="981807146">
     <w:abstractNumId w:val="25"/>
   </w:num>
-  <w:num w:numId="13" w16cid:durableId="1460874660">
-    <w:abstractNumId w:val="26"/>
+  <w:num w:numId="46" w16cid:durableId="1587955706">
+    <w:abstractNumId w:val="45"/>
   </w:num>
-  <w:num w:numId="14" w16cid:durableId="359549581">
-    <w:abstractNumId w:val="28"/>
-  </w:num>
-  <w:num w:numId="15" w16cid:durableId="885263962">
-    <w:abstractNumId w:val="7"/>
-  </w:num>
-  <w:num w:numId="16" w16cid:durableId="2042320903">
+  <w:num w:numId="47" w16cid:durableId="510216353">
     <w:abstractNumId w:val="0"/>
   </w:num>
-  <w:num w:numId="17" w16cid:durableId="436562190">
-    <w:abstractNumId w:val="29"/>
-  </w:num>
-  <w:num w:numId="18" w16cid:durableId="420419177">
-    <w:abstractNumId w:val="42"/>
-  </w:num>
-  <w:num w:numId="19" w16cid:durableId="653412807">
-    <w:abstractNumId w:val="36"/>
-  </w:num>
-  <w:num w:numId="20" w16cid:durableId="709766210">
-    <w:abstractNumId w:val="10"/>
-  </w:num>
-  <w:num w:numId="21" w16cid:durableId="1446735283">
-    <w:abstractNumId w:val="35"/>
-  </w:num>
-  <w:num w:numId="22" w16cid:durableId="708383965">
-    <w:abstractNumId w:val="8"/>
-  </w:num>
-  <w:num w:numId="23" w16cid:durableId="1824849930">
-    <w:abstractNumId w:val="30"/>
-  </w:num>
-  <w:num w:numId="24" w16cid:durableId="797770323">
-    <w:abstractNumId w:val="27"/>
-  </w:num>
-  <w:num w:numId="25" w16cid:durableId="1615164409">
-    <w:abstractNumId w:val="17"/>
-  </w:num>
-  <w:num w:numId="26" w16cid:durableId="1843353766">
-    <w:abstractNumId w:val="41"/>
-  </w:num>
-  <w:num w:numId="27" w16cid:durableId="1776360077">
-    <w:abstractNumId w:val="14"/>
-  </w:num>
-  <w:num w:numId="28" w16cid:durableId="1923250465">
-    <w:abstractNumId w:val="2"/>
-  </w:num>
-  <w:num w:numId="29" w16cid:durableId="1308052168">
-    <w:abstractNumId w:val="44"/>
-  </w:num>
-  <w:num w:numId="30" w16cid:durableId="1847011095">
-    <w:abstractNumId w:val="9"/>
-  </w:num>
-  <w:num w:numId="31" w16cid:durableId="1902716300">
-    <w:abstractNumId w:val="18"/>
-  </w:num>
-  <w:num w:numId="32" w16cid:durableId="124663044">
-    <w:abstractNumId w:val="13"/>
-  </w:num>
-  <w:num w:numId="33" w16cid:durableId="425732198">
-    <w:abstractNumId w:val="21"/>
-  </w:num>
-  <w:num w:numId="34" w16cid:durableId="258559952">
-    <w:abstractNumId w:val="16"/>
-  </w:num>
-  <w:num w:numId="35" w16cid:durableId="1838686729">
-    <w:abstractNumId w:val="40"/>
-  </w:num>
-  <w:num w:numId="36" w16cid:durableId="1574126526">
-    <w:abstractNumId w:val="45"/>
-  </w:num>
-  <w:num w:numId="37" w16cid:durableId="1564295057">
-    <w:abstractNumId w:val="15"/>
-  </w:num>
-  <w:num w:numId="38" w16cid:durableId="1077365517">
-    <w:abstractNumId w:val="32"/>
-  </w:num>
-  <w:num w:numId="39" w16cid:durableId="1814133769">
-    <w:abstractNumId w:val="5"/>
-  </w:num>
-  <w:num w:numId="40" w16cid:durableId="684475167">
-    <w:abstractNumId w:val="22"/>
-  </w:num>
-  <w:num w:numId="41" w16cid:durableId="557205983">
-    <w:abstractNumId w:val="20"/>
-  </w:num>
-  <w:num w:numId="42" w16cid:durableId="2013793384">
+  <w:num w:numId="48" w16cid:durableId="607665740">
     <w:abstractNumId w:val="6"/>
-  </w:num>
-  <w:num w:numId="43" w16cid:durableId="526531846">
-    <w:abstractNumId w:val="33"/>
-  </w:num>
-  <w:num w:numId="44" w16cid:durableId="408188577">
-    <w:abstractNumId w:val="38"/>
-  </w:num>
-  <w:num w:numId="45" w16cid:durableId="981807146">
-    <w:abstractNumId w:val="23"/>
-  </w:num>
-  <w:num w:numId="46" w16cid:durableId="1587955706">
-    <w:abstractNumId w:val="43"/>
   </w:num>
 </w:numbering>
 </file>
@@ -6748,7 +8335,7 @@
   <w:style w:type="paragraph" w:default="1" w:styleId="Normal">
     <w:name w:val="Normal"/>
     <w:qFormat/>
-    <w:rsid w:val="00035391"/>
+    <w:rsid w:val="00F113CF"/>
   </w:style>
   <w:style w:type="paragraph" w:styleId="Heading1">
     <w:name w:val="heading 1"/>
@@ -6801,11 +8388,12 @@
     <w:uiPriority w:val="9"/>
     <w:unhideWhenUsed/>
     <w:qFormat/>
-    <w:rsid w:val="00035391"/>
+    <w:rsid w:val="00E304A8"/>
     <w:pPr>
       <w:keepNext/>
       <w:keepLines/>
       <w:spacing w:before="120" w:after="0"/>
+      <w:ind w:left="360"/>
       <w:outlineLvl w:val="2"/>
     </w:pPr>
     <w:rPr>
@@ -6825,10 +8413,13 @@
     <w:uiPriority w:val="9"/>
     <w:unhideWhenUsed/>
     <w:qFormat/>
-    <w:rsid w:val="00035391"/>
+    <w:rsid w:val="00BF29D3"/>
     <w:pPr>
       <w:keepNext/>
       <w:keepLines/>
+      <w:numPr>
+        <w:numId w:val="47"/>
+      </w:numPr>
       <w:spacing w:before="120" w:after="0"/>
       <w:outlineLvl w:val="3"/>
     </w:pPr>
@@ -7063,7 +8654,7 @@
     <w:basedOn w:val="DefaultParagraphFont"/>
     <w:link w:val="Heading3"/>
     <w:uiPriority w:val="9"/>
-    <w:rsid w:val="00035391"/>
+    <w:rsid w:val="00E304A8"/>
     <w:rPr>
       <w:rFonts w:asciiTheme="majorHAnsi" w:eastAsiaTheme="majorEastAsia" w:hAnsiTheme="majorHAnsi" w:cstheme="majorBidi"/>
       <w:b/>
@@ -7225,7 +8816,7 @@
     <w:basedOn w:val="DefaultParagraphFont"/>
     <w:link w:val="Heading4"/>
     <w:uiPriority w:val="9"/>
-    <w:rsid w:val="00035391"/>
+    <w:rsid w:val="00BF29D3"/>
     <w:rPr>
       <w:rFonts w:asciiTheme="majorHAnsi" w:eastAsiaTheme="majorEastAsia" w:hAnsiTheme="majorHAnsi" w:cstheme="majorBidi"/>
       <w:i/>
@@ -7888,6 +9479,36 @@
 </file>
 
 <file path=customXml/item2.xml><?xml version="1.0" encoding="utf-8"?>
+<p:properties xmlns:p="http://schemas.microsoft.com/office/2006/metadata/properties" xmlns:xsi="http://www.w3.org/2001/XMLSchema-instance" xmlns:pc="http://schemas.microsoft.com/office/infopath/2007/PartnerControls">
+  <documentManagement/>
+</p:properties>
+</file>
+
+<file path=customXml/item3.xml><?xml version="1.0" encoding="utf-8"?>
+<b:Sources xmlns:b="http://schemas.openxmlformats.org/officeDocument/2006/bibliography" xmlns="http://schemas.openxmlformats.org/officeDocument/2006/bibliography" SelectedStyle="\APASixthEditionOfficeOnline.xsl" StyleName="APA" Version="6">
+  <b:Source>
+    <b:Tag>AndroidDev</b:Tag>
+    <b:SourceType>InternetSite</b:SourceType>
+    <b:Guid>{E8E765CD-6C81-436F-A27D-27DA614AB68D}</b:Guid>
+    <b:URL>https://developer.android.com/training/articles/perf-anr</b:URL>
+    <b:Author>
+      <b:Author>
+        <b:NameList>
+          <b:Person>
+            <b:Last>Google</b:Last>
+          </b:Person>
+        </b:NameList>
+      </b:Author>
+    </b:Author>
+    <b:Title>Keeping your app responsive</b:Title>
+    <b:InternetSiteTitle>Android Developer</b:InternetSiteTitle>
+    <b:Year>2018</b:Year>
+    <b:RefOrder>1</b:RefOrder>
+  </b:Source>
+</b:Sources>
+</file>
+
+<file path=customXml/item4.xml><?xml version="1.0" encoding="utf-8"?>
 <ct:contentTypeSchema xmlns:ct="http://schemas.microsoft.com/office/2006/metadata/contentType" xmlns:ma="http://schemas.microsoft.com/office/2006/metadata/properties/metaAttributes" ct:_="" ma:_="" ma:contentTypeName="Document" ma:contentTypeID="0x0101003BE428F6E708ED4C8A32C4E503C9D25F" ma:contentTypeVersion="13" ma:contentTypeDescription="Create a new document." ma:contentTypeScope="" ma:versionID="6790c23db534da8ed784425f221a6f23">
   <xsd:schema xmlns:xsd="http://www.w3.org/2001/XMLSchema" xmlns:xs="http://www.w3.org/2001/XMLSchema" xmlns:p="http://schemas.microsoft.com/office/2006/metadata/properties" xmlns:ns3="2ea347a2-f1b4-44f6-85c5-9da0d33efc38" xmlns:ns4="d3e552d2-e999-40e7-afa6-0b87ae6e029a" targetNamespace="http://schemas.microsoft.com/office/2006/metadata/properties" ma:root="true" ma:fieldsID="57fccc79db5aa97f1ee480018257ac19" ns3:_="" ns4:_="">
     <xsd:import namespace="2ea347a2-f1b4-44f6-85c5-9da0d33efc38"/>
@@ -8110,36 +9731,6 @@
 </ct:contentTypeSchema>
 </file>
 
-<file path=customXml/item3.xml><?xml version="1.0" encoding="utf-8"?>
-<b:Sources xmlns:b="http://schemas.openxmlformats.org/officeDocument/2006/bibliography" xmlns="http://schemas.openxmlformats.org/officeDocument/2006/bibliography" SelectedStyle="\APASixthEditionOfficeOnline.xsl" StyleName="APA" Version="6">
-  <b:Source>
-    <b:Tag>AndroidDev</b:Tag>
-    <b:SourceType>InternetSite</b:SourceType>
-    <b:Guid>{E8E765CD-6C81-436F-A27D-27DA614AB68D}</b:Guid>
-    <b:URL>https://developer.android.com/training/articles/perf-anr</b:URL>
-    <b:Author>
-      <b:Author>
-        <b:NameList>
-          <b:Person>
-            <b:Last>Google</b:Last>
-          </b:Person>
-        </b:NameList>
-      </b:Author>
-    </b:Author>
-    <b:Title>Keeping your app responsive</b:Title>
-    <b:InternetSiteTitle>Android Developer</b:InternetSiteTitle>
-    <b:Year>2018</b:Year>
-    <b:RefOrder>1</b:RefOrder>
-  </b:Source>
-</b:Sources>
-</file>
-
-<file path=customXml/item4.xml><?xml version="1.0" encoding="utf-8"?>
-<p:properties xmlns:p="http://schemas.microsoft.com/office/2006/metadata/properties" xmlns:xsi="http://www.w3.org/2001/XMLSchema-instance" xmlns:pc="http://schemas.microsoft.com/office/infopath/2007/PartnerControls">
-  <documentManagement/>
-</p:properties>
-</file>
-
 <file path=customXml/itemProps1.xml><?xml version="1.0" encoding="utf-8"?>
 <ds:datastoreItem xmlns:ds="http://schemas.openxmlformats.org/officeDocument/2006/customXml" ds:itemID="{F86D0A31-0FE9-412A-89BA-18DC4207FB6D}">
   <ds:schemaRefs>
@@ -8149,6 +9740,23 @@
 </file>
 
 <file path=customXml/itemProps2.xml><?xml version="1.0" encoding="utf-8"?>
+<ds:datastoreItem xmlns:ds="http://schemas.openxmlformats.org/officeDocument/2006/customXml" ds:itemID="{AB17C10A-73BB-48AB-A684-38AD2660EC6C}">
+  <ds:schemaRefs>
+    <ds:schemaRef ds:uri="http://schemas.microsoft.com/office/2006/metadata/properties"/>
+    <ds:schemaRef ds:uri="http://schemas.microsoft.com/office/infopath/2007/PartnerControls"/>
+  </ds:schemaRefs>
+</ds:datastoreItem>
+</file>
+
+<file path=customXml/itemProps3.xml><?xml version="1.0" encoding="utf-8"?>
+<ds:datastoreItem xmlns:ds="http://schemas.openxmlformats.org/officeDocument/2006/customXml" ds:itemID="{9AEC2EB6-FD21-4D4E-ADA7-ECC32D7E718E}">
+  <ds:schemaRefs>
+    <ds:schemaRef ds:uri="http://schemas.openxmlformats.org/officeDocument/2006/bibliography"/>
+  </ds:schemaRefs>
+</ds:datastoreItem>
+</file>
+
+<file path=customXml/itemProps4.xml><?xml version="1.0" encoding="utf-8"?>
 <ds:datastoreItem xmlns:ds="http://schemas.openxmlformats.org/officeDocument/2006/customXml" ds:itemID="{4CBD445E-0E9F-4346-9088-BCB405D4DC56}">
   <ds:schemaRefs>
     <ds:schemaRef ds:uri="http://schemas.microsoft.com/office/2006/metadata/contentType"/>
@@ -8165,21 +9773,4 @@
     <ds:schemaRef ds:uri="http://schemas.microsoft.com/internal/obd"/>
   </ds:schemaRefs>
 </ds:datastoreItem>
-</file>
-
-<file path=customXml/itemProps3.xml><?xml version="1.0" encoding="utf-8"?>
-<ds:datastoreItem xmlns:ds="http://schemas.openxmlformats.org/officeDocument/2006/customXml" ds:itemID="{9AEC2EB6-FD21-4D4E-ADA7-ECC32D7E718E}">
-  <ds:schemaRefs>
-    <ds:schemaRef ds:uri="http://schemas.openxmlformats.org/officeDocument/2006/bibliography"/>
-  </ds:schemaRefs>
-</ds:datastoreItem>
-</file>
-
-<file path=customXml/itemProps4.xml><?xml version="1.0" encoding="utf-8"?>
-<ds:datastoreItem xmlns:ds="http://schemas.openxmlformats.org/officeDocument/2006/customXml" ds:itemID="{AB17C10A-73BB-48AB-A684-38AD2660EC6C}">
-  <ds:schemaRefs>
-    <ds:schemaRef ds:uri="http://schemas.microsoft.com/office/2006/metadata/properties"/>
-    <ds:schemaRef ds:uri="http://schemas.microsoft.com/office/infopath/2007/PartnerControls"/>
-  </ds:schemaRefs>
-</ds:datastoreItem>
 </file>
</xml_diff>